<commit_message>
updated code and Project Proposal.docx
</commit_message>
<xml_diff>
--- a/misc/Project Proposal.docx
+++ b/misc/Project Proposal.docx
@@ -17,18 +17,24 @@
           <w:b/>
           <w:sz w:val="24"/>
         </w:rPr>
-        <w:t xml:space="preserve">NML 502 Final Project </w:t>
-      </w:r>
-      <w:proofErr w:type="gramStart"/>
-      <w:r>
-        <w:rPr>
-          <w:rFonts w:ascii="Arial" w:hAnsi="Arial" w:cs="Arial"/>
-          <w:b/>
+        <w:t>NML 502 Final Project Proposal</w:t>
+      </w:r>
+    </w:p>
+    <w:p>
+      <w:pPr>
+        <w:spacing w:after="0"/>
+        <w:rPr>
+          <w:rFonts w:ascii="Arial" w:hAnsi="Arial" w:cs="Arial"/>
           <w:sz w:val="24"/>
         </w:rPr>
-        <w:t>Proposal</w:t>
-      </w:r>
-      <w:proofErr w:type="gramEnd"/>
+      </w:pPr>
+      <w:r>
+        <w:rPr>
+          <w:rFonts w:ascii="Arial" w:hAnsi="Arial" w:cs="Arial"/>
+          <w:sz w:val="24"/>
+        </w:rPr>
+        <w:t>Jeremy David, Ken Groszman</w:t>
+      </w:r>
     </w:p>
     <w:p>
       <w:pPr>
@@ -43,56 +49,29 @@
           <w:rFonts w:ascii="Arial" w:hAnsi="Arial" w:cs="Arial"/>
           <w:sz w:val="24"/>
         </w:rPr>
-        <w:t xml:space="preserve">Jeremy David, Ken </w:t>
-      </w:r>
-      <w:proofErr w:type="spellStart"/>
-      <w:r>
+        <w:t>3/20/2017</w:t>
+      </w:r>
+    </w:p>
+    <w:p>
+      <w:pPr>
+        <w:spacing w:after="0"/>
         <w:rPr>
           <w:rFonts w:ascii="Arial" w:hAnsi="Arial" w:cs="Arial"/>
           <w:sz w:val="24"/>
         </w:rPr>
-        <w:t>Groszman</w:t>
-      </w:r>
-      <w:proofErr w:type="spellEnd"/>
+      </w:pPr>
     </w:p>
     <w:p>
       <w:pPr>
         <w:spacing w:after="0"/>
         <w:rPr>
           <w:rFonts w:ascii="Arial" w:hAnsi="Arial" w:cs="Arial"/>
-          <w:sz w:val="24"/>
-        </w:rPr>
-      </w:pPr>
-      <w:r>
-        <w:rPr>
-          <w:rFonts w:ascii="Arial" w:hAnsi="Arial" w:cs="Arial"/>
-          <w:sz w:val="24"/>
-        </w:rPr>
-        <w:t>3/20/2017</w:t>
-      </w:r>
-    </w:p>
-    <w:p>
-      <w:pPr>
-        <w:spacing w:after="0"/>
-        <w:rPr>
-          <w:rFonts w:ascii="Arial" w:hAnsi="Arial" w:cs="Arial"/>
-          <w:sz w:val="24"/>
-        </w:rPr>
-      </w:pPr>
-    </w:p>
-    <w:p>
-      <w:pPr>
-        <w:spacing w:after="0"/>
-        <w:rPr>
-          <w:rFonts w:ascii="Arial" w:hAnsi="Arial" w:cs="Arial"/>
-          <w:sz w:val="24"/>
           <w:u w:val="single"/>
         </w:rPr>
       </w:pPr>
       <w:r>
         <w:rPr>
           <w:rFonts w:ascii="Arial" w:hAnsi="Arial" w:cs="Arial"/>
-          <w:sz w:val="24"/>
           <w:u w:val="single"/>
         </w:rPr>
         <w:t>Statement of Problem:</w:t>
@@ -102,117 +81,79 @@
       <w:pPr>
         <w:rPr>
           <w:rFonts w:ascii="Arial" w:hAnsi="Arial" w:cs="Arial"/>
-          <w:sz w:val="24"/>
-        </w:rPr>
-      </w:pPr>
-      <w:r>
-        <w:rPr>
-          <w:rFonts w:ascii="Arial" w:hAnsi="Arial" w:cs="Arial"/>
-          <w:sz w:val="24"/>
+        </w:rPr>
+      </w:pPr>
+      <w:r>
+        <w:rPr>
+          <w:rFonts w:ascii="Arial" w:hAnsi="Arial" w:cs="Arial"/>
         </w:rPr>
         <w:t>Blackjack, sometimes called twenty-one, is the world’s most popular casino game</w:t>
       </w:r>
       <w:r>
         <w:rPr>
           <w:rFonts w:ascii="Arial" w:hAnsi="Arial" w:cs="Arial"/>
-          <w:sz w:val="24"/>
-        </w:rPr>
-        <w:t xml:space="preserve"> [1- </w:t>
-      </w:r>
-      <w:proofErr w:type="spellStart"/>
-      <w:r>
-        <w:rPr>
-          <w:rFonts w:ascii="Arial" w:hAnsi="Arial" w:cs="Arial"/>
-          <w:sz w:val="24"/>
-        </w:rPr>
-        <w:t>Scarne</w:t>
-      </w:r>
-      <w:proofErr w:type="spellEnd"/>
-      <w:r>
-        <w:rPr>
-          <w:rFonts w:ascii="Arial" w:hAnsi="Arial" w:cs="Arial"/>
-          <w:sz w:val="24"/>
-        </w:rPr>
-        <w:t xml:space="preserve"> Complete Guide to Gambling]</w:t>
-      </w:r>
-      <w:r>
-        <w:rPr>
-          <w:rFonts w:ascii="Arial" w:hAnsi="Arial" w:cs="Arial"/>
-          <w:sz w:val="24"/>
-        </w:rPr>
-        <w:t xml:space="preserve">. </w:t>
-      </w:r>
-      <w:r>
-        <w:rPr>
-          <w:rFonts w:ascii="Arial" w:hAnsi="Arial" w:cs="Arial"/>
-          <w:sz w:val="24"/>
-        </w:rPr>
-        <w:t xml:space="preserve">It is also </w:t>
-      </w:r>
-      <w:r>
-        <w:rPr>
-          <w:rFonts w:ascii="Arial" w:hAnsi="Arial" w:cs="Arial"/>
-          <w:sz w:val="24"/>
+        </w:rPr>
+        <w:t xml:space="preserve"> [1- Scarne Complete Guide to Gambling]</w:t>
+      </w:r>
+      <w:r>
+        <w:rPr>
+          <w:rFonts w:ascii="Arial" w:hAnsi="Arial" w:cs="Arial"/>
+        </w:rPr>
+        <w:t xml:space="preserve">. It is also </w:t>
+      </w:r>
+      <w:r>
+        <w:rPr>
+          <w:rFonts w:ascii="Arial" w:hAnsi="Arial" w:cs="Arial"/>
         </w:rPr>
         <w:t>commonly cited</w:t>
       </w:r>
       <w:r>
         <w:rPr>
           <w:rFonts w:ascii="Arial" w:hAnsi="Arial" w:cs="Arial"/>
-          <w:sz w:val="24"/>
         </w:rPr>
         <w:t xml:space="preserve"> </w:t>
       </w:r>
       <w:r>
         <w:rPr>
           <w:rFonts w:ascii="Arial" w:hAnsi="Arial" w:cs="Arial"/>
-          <w:sz w:val="24"/>
         </w:rPr>
         <w:t xml:space="preserve">as </w:t>
       </w:r>
       <w:r>
         <w:rPr>
           <w:rFonts w:ascii="Arial" w:hAnsi="Arial" w:cs="Arial"/>
-          <w:sz w:val="24"/>
         </w:rPr>
         <w:t>the casino game where the player has the best odds of winning</w:t>
       </w:r>
       <w:r>
         <w:rPr>
           <w:rFonts w:ascii="Arial" w:hAnsi="Arial" w:cs="Arial"/>
-          <w:sz w:val="24"/>
-        </w:rPr>
-        <w:t xml:space="preserve">, with the most widely accepted “optimal strategy” (below) giving the player 49-51 odds of winning in the long-run. In this project, we will teach an artificial neural network how to play blackjack and see what strategy it suggests </w:t>
-      </w:r>
-      <w:proofErr w:type="gramStart"/>
-      <w:r>
-        <w:rPr>
-          <w:rFonts w:ascii="Arial" w:hAnsi="Arial" w:cs="Arial"/>
-          <w:sz w:val="24"/>
-        </w:rPr>
-        <w:t>to maximize</w:t>
-      </w:r>
-      <w:proofErr w:type="gramEnd"/>
-      <w:r>
-        <w:rPr>
-          <w:rFonts w:ascii="Arial" w:hAnsi="Arial" w:cs="Arial"/>
-          <w:sz w:val="24"/>
-        </w:rPr>
-        <w:t xml:space="preserve"> p</w:t>
-      </w:r>
-      <w:r>
-        <w:rPr>
-          <w:rFonts w:ascii="Arial" w:hAnsi="Arial" w:cs="Arial"/>
-          <w:sz w:val="24"/>
+        </w:rPr>
+        <w:t>, with the most widely accepted “optimal strategy” (below) giving the player 49-51 odds of winning in the long-run. In this project, we will teach an artificial neural network how to play blackjack and see what strategy it suggests to maximize p</w:t>
+      </w:r>
+      <w:r>
+        <w:rPr>
+          <w:rFonts w:ascii="Arial" w:hAnsi="Arial" w:cs="Arial"/>
         </w:rPr>
         <w:t>rofitability</w:t>
       </w:r>
       <w:r>
         <w:rPr>
           <w:rFonts w:ascii="Arial" w:hAnsi="Arial" w:cs="Arial"/>
-          <w:sz w:val="24"/>
-        </w:rPr>
-        <w:t xml:space="preserve"> in different blackjack situations (varying the number of decks, number of players at the table, etc.). As an extension, we will see if we can simulate teaching our network how to “count cards”, a strategy used by professional gamblers to increase the probabilities of winning. We hope that through this project, we will either confirm or debunk the common blackjack “optimal strategy” and gauge the effect of a variety of factors on a player’s profitability in a blackjack game.</w:t>
+        </w:rPr>
+        <w:t xml:space="preserve"> in different blackjack situations (varying the number of decks, number of players at the table, etc.). As an extension, we will see if we can simulate teaching our network how to “count cards”, a strategy used by professional gamblers to increase the</w:t>
+      </w:r>
+      <w:r>
+        <w:rPr>
+          <w:rFonts w:ascii="Arial" w:hAnsi="Arial" w:cs="Arial"/>
+        </w:rPr>
+        <w:t>ir probability</w:t>
+      </w:r>
+      <w:r>
+        <w:rPr>
+          <w:rFonts w:ascii="Arial" w:hAnsi="Arial" w:cs="Arial"/>
+        </w:rPr>
+        <w:t xml:space="preserve"> of winning. We hope that through this project, we will either confirm or debunk the common blackjack “optimal strategy” and gauge the effect of a variety of factors on a player’s profitability in a blackjack game.</w:t>
       </w:r>
     </w:p>
     <w:p>
@@ -222,19 +163,17 @@
         <w:rPr>
           <w:rFonts w:ascii="Arial" w:hAnsi="Arial" w:cs="Arial"/>
           <w:b/>
-          <w:sz w:val="24"/>
         </w:rPr>
       </w:pPr>
       <w:r>
         <w:rPr>
           <w:rFonts w:ascii="Arial" w:hAnsi="Arial" w:cs="Arial"/>
           <w:noProof/>
-          <w:sz w:val="24"/>
         </w:rPr>
         <w:drawing>
           <wp:inline distT="0" distB="0" distL="0" distR="0">
-            <wp:extent cx="3557588" cy="4030946"/>
-            <wp:effectExtent l="19050" t="0" r="4762" b="0"/>
+            <wp:extent cx="3992681" cy="4523931"/>
+            <wp:effectExtent l="19050" t="0" r="7819" b="0"/>
             <wp:docPr id="1" name="Picture 1" descr="C:\Users\kenny\OneDrive\Documents\Spring 2017\NML 502\Final Project\blackjack-basic-strategy.png"/>
             <wp:cNvGraphicFramePr>
               <a:graphicFrameLocks xmlns:a="http://schemas.openxmlformats.org/drawingml/2006/main" noChangeAspect="1"/>
@@ -258,7 +197,7 @@
                   <pic:spPr bwMode="auto">
                     <a:xfrm>
                       <a:off x="0" y="0"/>
-                      <a:ext cx="3558280" cy="4031730"/>
+                      <a:ext cx="3993944" cy="4525362"/>
                     </a:xfrm>
                     <a:prstGeom prst="rect">
                       <a:avLst/>
@@ -283,36 +222,42 @@
         <w:jc w:val="center"/>
         <w:rPr>
           <w:rFonts w:ascii="Arial" w:hAnsi="Arial" w:cs="Arial"/>
+          <w:sz w:val="20"/>
         </w:rPr>
       </w:pPr>
       <w:r>
         <w:rPr>
           <w:rFonts w:ascii="Arial" w:hAnsi="Arial" w:cs="Arial"/>
           <w:b/>
+          <w:sz w:val="20"/>
         </w:rPr>
         <w:t xml:space="preserve">Figure 1: </w:t>
       </w:r>
       <w:r>
         <w:rPr>
           <w:rFonts w:ascii="Arial" w:hAnsi="Arial" w:cs="Arial"/>
+          <w:sz w:val="20"/>
         </w:rPr>
         <w:t xml:space="preserve">Simple </w:t>
       </w:r>
       <w:r>
         <w:rPr>
           <w:rFonts w:ascii="Arial" w:hAnsi="Arial" w:cs="Arial"/>
+          <w:sz w:val="20"/>
         </w:rPr>
         <w:t xml:space="preserve">optimal </w:t>
       </w:r>
       <w:r>
         <w:rPr>
           <w:rFonts w:ascii="Arial" w:hAnsi="Arial" w:cs="Arial"/>
+          <w:sz w:val="20"/>
         </w:rPr>
         <w:t>blackjack strategy</w:t>
       </w:r>
       <w:r>
         <w:rPr>
           <w:rFonts w:ascii="Arial" w:hAnsi="Arial" w:cs="Arial"/>
+          <w:sz w:val="20"/>
         </w:rPr>
         <w:t xml:space="preserve"> [2- DroidPoker.com] </w:t>
       </w:r>
@@ -321,13 +266,11 @@
       <w:pPr>
         <w:rPr>
           <w:rFonts w:ascii="Arial" w:hAnsi="Arial" w:cs="Arial"/>
-          <w:sz w:val="24"/>
-        </w:rPr>
-      </w:pPr>
-      <w:r>
-        <w:rPr>
-          <w:rFonts w:ascii="Arial" w:hAnsi="Arial" w:cs="Arial"/>
-          <w:sz w:val="24"/>
+        </w:rPr>
+      </w:pPr>
+      <w:r>
+        <w:rPr>
+          <w:rFonts w:ascii="Arial" w:hAnsi="Arial" w:cs="Arial"/>
         </w:rPr>
         <w:br w:type="page"/>
       </w:r>
@@ -336,31 +279,50 @@
       <w:pPr>
         <w:rPr>
           <w:rFonts w:ascii="Arial" w:hAnsi="Arial" w:cs="Arial"/>
-          <w:sz w:val="24"/>
           <w:u w:val="single"/>
         </w:rPr>
       </w:pPr>
       <w:r>
         <w:rPr>
           <w:rFonts w:ascii="Arial" w:hAnsi="Arial" w:cs="Arial"/>
-          <w:sz w:val="24"/>
+          <w:b/>
           <w:u w:val="single"/>
         </w:rPr>
         <w:lastRenderedPageBreak/>
-        <w:t>Data Description:</w:t>
-      </w:r>
-    </w:p>
-    <w:p>
-      <w:pPr>
-        <w:rPr>
-          <w:rFonts w:ascii="Arial" w:hAnsi="Arial" w:cs="Arial"/>
-          <w:sz w:val="24"/>
-        </w:rPr>
-      </w:pPr>
-      <w:r>
-        <w:rPr>
-          <w:rFonts w:ascii="Arial" w:hAnsi="Arial" w:cs="Arial"/>
-          <w:sz w:val="24"/>
+        <w:t>Data</w:t>
+      </w:r>
+      <w:r>
+        <w:rPr>
+          <w:rFonts w:ascii="Arial" w:hAnsi="Arial" w:cs="Arial"/>
+          <w:u w:val="single"/>
+        </w:rPr>
+        <w:t xml:space="preserve"> </w:t>
+      </w:r>
+      <w:r>
+        <w:rPr>
+          <w:rFonts w:ascii="Arial" w:hAnsi="Arial" w:cs="Arial"/>
+          <w:b/>
+          <w:u w:val="single"/>
+        </w:rPr>
+        <w:t>Description</w:t>
+      </w:r>
+      <w:r>
+        <w:rPr>
+          <w:rFonts w:ascii="Arial" w:hAnsi="Arial" w:cs="Arial"/>
+          <w:u w:val="single"/>
+        </w:rPr>
+        <w:t>:</w:t>
+      </w:r>
+    </w:p>
+    <w:p>
+      <w:pPr>
+        <w:rPr>
+          <w:rFonts w:ascii="Arial" w:hAnsi="Arial" w:cs="Arial"/>
+        </w:rPr>
+      </w:pPr>
+      <w:r>
+        <w:rPr>
+          <w:rFonts w:ascii="Arial" w:hAnsi="Arial" w:cs="Arial"/>
         </w:rPr>
         <w:t>In order to accomplish the goals of this project, we will generate training and testing data simulating the results of real hands of blackjack in different situations, including:</w:t>
       </w:r>
@@ -374,13 +336,11 @@
         </w:numPr>
         <w:rPr>
           <w:rFonts w:ascii="Arial" w:hAnsi="Arial" w:cs="Arial"/>
-          <w:sz w:val="24"/>
-        </w:rPr>
-      </w:pPr>
-      <w:r>
-        <w:rPr>
-          <w:rFonts w:ascii="Arial" w:hAnsi="Arial" w:cs="Arial"/>
-          <w:sz w:val="24"/>
+        </w:rPr>
+      </w:pPr>
+      <w:r>
+        <w:rPr>
+          <w:rFonts w:ascii="Arial" w:hAnsi="Arial" w:cs="Arial"/>
         </w:rPr>
         <w:t>The number of decks being used to play</w:t>
       </w:r>
@@ -394,13 +354,11 @@
         </w:numPr>
         <w:rPr>
           <w:rFonts w:ascii="Arial" w:hAnsi="Arial" w:cs="Arial"/>
-          <w:sz w:val="24"/>
-        </w:rPr>
-      </w:pPr>
-      <w:r>
-        <w:rPr>
-          <w:rFonts w:ascii="Arial" w:hAnsi="Arial" w:cs="Arial"/>
-          <w:sz w:val="24"/>
+        </w:rPr>
+      </w:pPr>
+      <w:r>
+        <w:rPr>
+          <w:rFonts w:ascii="Arial" w:hAnsi="Arial" w:cs="Arial"/>
         </w:rPr>
         <w:t>The number of players at the table (and by extension, the number of cards visible to the player)</w:t>
       </w:r>
@@ -414,13 +372,11 @@
         </w:numPr>
         <w:rPr>
           <w:rFonts w:ascii="Arial" w:hAnsi="Arial" w:cs="Arial"/>
-          <w:sz w:val="24"/>
-        </w:rPr>
-      </w:pPr>
-      <w:r>
-        <w:rPr>
-          <w:rFonts w:ascii="Arial" w:hAnsi="Arial" w:cs="Arial"/>
-          <w:sz w:val="24"/>
+        </w:rPr>
+      </w:pPr>
+      <w:r>
+        <w:rPr>
+          <w:rFonts w:ascii="Arial" w:hAnsi="Arial" w:cs="Arial"/>
         </w:rPr>
         <w:t>Different rules of play (blackjack pays out 3-2 vs. 6-5)</w:t>
       </w:r>
@@ -434,13 +390,11 @@
         </w:numPr>
         <w:rPr>
           <w:rFonts w:ascii="Arial" w:hAnsi="Arial" w:cs="Arial"/>
-          <w:sz w:val="24"/>
-        </w:rPr>
-      </w:pPr>
-      <w:r>
-        <w:rPr>
-          <w:rFonts w:ascii="Arial" w:hAnsi="Arial" w:cs="Arial"/>
-          <w:sz w:val="24"/>
+        </w:rPr>
+      </w:pPr>
+      <w:r>
+        <w:rPr>
+          <w:rFonts w:ascii="Arial" w:hAnsi="Arial" w:cs="Arial"/>
         </w:rPr>
         <w:t>Multiple hands played from the same set of decks (i.e. the ability to “count cards”)</w:t>
       </w:r>
@@ -449,21 +403,18 @@
       <w:pPr>
         <w:rPr>
           <w:rFonts w:ascii="Arial" w:hAnsi="Arial" w:cs="Arial"/>
-          <w:sz w:val="24"/>
         </w:rPr>
       </w:pPr>
       <w:r>
         <w:rPr>
           <w:rFonts w:ascii="Arial" w:hAnsi="Arial" w:cs="Arial"/>
           <w:i/>
-          <w:sz w:val="24"/>
         </w:rPr>
         <w:t>Generating Data</w:t>
       </w:r>
       <w:r>
         <w:rPr>
           <w:rFonts w:ascii="Arial" w:hAnsi="Arial" w:cs="Arial"/>
-          <w:sz w:val="24"/>
         </w:rPr>
         <w:t xml:space="preserve">: </w:t>
       </w:r>
@@ -472,79 +423,181 @@
       <w:pPr>
         <w:rPr>
           <w:rFonts w:ascii="Arial" w:hAnsi="Arial" w:cs="Arial"/>
-          <w:sz w:val="24"/>
-        </w:rPr>
-      </w:pPr>
-      <w:r>
-        <w:rPr>
-          <w:rFonts w:ascii="Arial" w:hAnsi="Arial" w:cs="Arial"/>
-          <w:sz w:val="24"/>
-        </w:rPr>
-        <w:t xml:space="preserve">We will use MATLAB to create a vector of cards corresponding to the number of decks which will then be randomly permuted to simulate shuffling. Cards will be “drawn” from this deck as needed in order to simulate a round of the game. The dealer’s strategy will be simulated, according to common casino rules (hit anything less than 16 or a soft 17). We will then simulate all of the player’s different possible strategies (hit, stand, split, </w:t>
-      </w:r>
-      <w:proofErr w:type="gramStart"/>
-      <w:r>
-        <w:rPr>
-          <w:rFonts w:ascii="Arial" w:hAnsi="Arial" w:cs="Arial"/>
-          <w:sz w:val="24"/>
-        </w:rPr>
-        <w:t>double</w:t>
-      </w:r>
-      <w:proofErr w:type="gramEnd"/>
-      <w:r>
-        <w:rPr>
-          <w:rFonts w:ascii="Arial" w:hAnsi="Arial" w:cs="Arial"/>
-          <w:sz w:val="24"/>
+        </w:rPr>
+      </w:pPr>
+      <w:r>
+        <w:rPr>
+          <w:rFonts w:ascii="Arial" w:hAnsi="Arial" w:cs="Arial"/>
+        </w:rPr>
+        <w:t>In summary, we will generate testing and training data by simulating entire hands of blackjack and selecting what the optimal strategy would be for the player in order to maximize profits.</w:t>
+      </w:r>
+    </w:p>
+    <w:p>
+      <w:pPr>
+        <w:rPr>
+          <w:rFonts w:ascii="Arial" w:hAnsi="Arial" w:cs="Arial"/>
+        </w:rPr>
+      </w:pPr>
+      <w:r>
+        <w:rPr>
+          <w:rFonts w:ascii="Arial" w:hAnsi="Arial" w:cs="Arial"/>
+        </w:rPr>
+        <w:t>We will use MATLAB to create a vector of cards corresponding to the number of decks which will then be randomly permuted to simulate shuffling. Cards will be “drawn” from this deck as needed in order to simulate a round of the game. The dealer’s strategy will be simulated, according to common casino rules (hit anything less than 16 or a soft 17). We will then simulate all of the player’s different possible strategies (hit, stand, split, double</w:t>
+      </w:r>
+      <w:r>
+        <w:rPr>
+          <w:rFonts w:ascii="Arial" w:hAnsi="Arial" w:cs="Arial"/>
         </w:rPr>
         <w:t xml:space="preserve"> down</w:t>
       </w:r>
       <w:r>
         <w:rPr>
           <w:rFonts w:ascii="Arial" w:hAnsi="Arial" w:cs="Arial"/>
-          <w:sz w:val="24"/>
-        </w:rPr>
-        <w:t xml:space="preserve">) to reveal which strategy would have given the greatest payout. </w:t>
-      </w:r>
-    </w:p>
-    <w:p>
-      <w:pPr>
-        <w:rPr>
-          <w:rFonts w:ascii="Arial" w:hAnsi="Arial" w:cs="Arial"/>
-          <w:sz w:val="24"/>
-        </w:rPr>
-      </w:pPr>
-      <w:r>
-        <w:rPr>
-          <w:rFonts w:ascii="Arial" w:hAnsi="Arial" w:cs="Arial"/>
-          <w:sz w:val="24"/>
+        </w:rPr>
+        <w:t>) to reveal which</w:t>
+      </w:r>
+      <w:r>
+        <w:rPr>
+          <w:rFonts w:ascii="Arial" w:hAnsi="Arial" w:cs="Arial"/>
+        </w:rPr>
+        <w:t xml:space="preserve"> rational</w:t>
+      </w:r>
+      <w:r>
+        <w:rPr>
+          <w:rFonts w:ascii="Arial" w:hAnsi="Arial" w:cs="Arial"/>
+        </w:rPr>
+        <w:t xml:space="preserve"> strategy </w:t>
+      </w:r>
+      <w:r>
+        <w:rPr>
+          <w:rFonts w:ascii="Arial" w:hAnsi="Arial" w:cs="Arial"/>
+        </w:rPr>
+        <w:t>will give the best payout</w:t>
+      </w:r>
+      <w:r>
+        <w:rPr>
+          <w:rFonts w:ascii="Arial" w:hAnsi="Arial" w:cs="Arial"/>
+        </w:rPr>
+        <w:t xml:space="preserve">. </w:t>
+      </w:r>
+    </w:p>
+    <w:p>
+      <w:pPr>
+        <w:rPr>
+          <w:rFonts w:ascii="Arial" w:hAnsi="Arial" w:cs="Arial"/>
+        </w:rPr>
+      </w:pPr>
+      <w:r>
+        <w:rPr>
+          <w:rFonts w:ascii="Arial" w:hAnsi="Arial" w:cs="Arial"/>
         </w:rPr>
         <w:t>An example of this sort of simulation</w:t>
       </w:r>
       <w:r>
         <w:rPr>
           <w:rFonts w:ascii="Arial" w:hAnsi="Arial" w:cs="Arial"/>
-          <w:sz w:val="24"/>
         </w:rPr>
         <w:t xml:space="preserve"> for one player</w:t>
       </w:r>
       <w:r>
         <w:rPr>
           <w:rFonts w:ascii="Arial" w:hAnsi="Arial" w:cs="Arial"/>
-          <w:sz w:val="24"/>
         </w:rPr>
         <w:t xml:space="preserve"> is below.</w:t>
       </w:r>
       <w:r>
         <w:rPr>
           <w:rFonts w:ascii="Arial" w:hAnsi="Arial" w:cs="Arial"/>
-          <w:sz w:val="24"/>
-        </w:rPr>
-        <w:t xml:space="preserve"> The green box indicates which strategy would have given the optimal payout in this simulation. Notice that the simulation is stochastic and the same situation would not always give the same payout (as in rows 3 and 4 below). We can train over an arbitrarily large number of simulations, over which some strategy should prevail</w:t>
-      </w:r>
-      <w:r>
-        <w:rPr>
-          <w:rFonts w:ascii="Arial" w:hAnsi="Arial" w:cs="Arial"/>
-          <w:sz w:val="24"/>
+        </w:rPr>
+        <w:t xml:space="preserve"> </w:t>
+      </w:r>
+      <w:r>
+        <w:rPr>
+          <w:rFonts w:ascii="Arial" w:hAnsi="Arial" w:cs="Arial"/>
+        </w:rPr>
+        <w:t>Green boxes</w:t>
+      </w:r>
+      <w:r>
+        <w:rPr>
+          <w:rFonts w:ascii="Arial" w:hAnsi="Arial" w:cs="Arial"/>
+        </w:rPr>
+        <w:t xml:space="preserve"> indicate</w:t>
+      </w:r>
+      <w:r>
+        <w:rPr>
+          <w:rFonts w:ascii="Arial" w:hAnsi="Arial" w:cs="Arial"/>
+        </w:rPr>
+        <w:t xml:space="preserve"> the optimal strategy for the simulated</w:t>
+      </w:r>
+      <w:r>
+        <w:rPr>
+          <w:rFonts w:ascii="Arial" w:hAnsi="Arial" w:cs="Arial"/>
+        </w:rPr>
+        <w:t>. Notice that the simulation is stochastic</w:t>
+      </w:r>
+      <w:r>
+        <w:rPr>
+          <w:rFonts w:ascii="Arial" w:hAnsi="Arial" w:cs="Arial"/>
+        </w:rPr>
+        <w:t xml:space="preserve">, so </w:t>
+      </w:r>
+      <w:r>
+        <w:rPr>
+          <w:rFonts w:ascii="Arial" w:hAnsi="Arial" w:cs="Arial"/>
+        </w:rPr>
+        <w:t xml:space="preserve">the same </w:t>
+      </w:r>
+      <w:r>
+        <w:rPr>
+          <w:rFonts w:ascii="Arial" w:hAnsi="Arial" w:cs="Arial"/>
+        </w:rPr>
+        <w:t xml:space="preserve">input </w:t>
+      </w:r>
+      <w:r>
+        <w:rPr>
+          <w:rFonts w:ascii="Arial" w:hAnsi="Arial" w:cs="Arial"/>
+        </w:rPr>
+        <w:t xml:space="preserve">situation </w:t>
+      </w:r>
+      <w:r>
+        <w:rPr>
+          <w:rFonts w:ascii="Arial" w:hAnsi="Arial" w:cs="Arial"/>
+        </w:rPr>
+        <w:t>will</w:t>
+      </w:r>
+      <w:r>
+        <w:rPr>
+          <w:rFonts w:ascii="Arial" w:hAnsi="Arial" w:cs="Arial"/>
+        </w:rPr>
+        <w:t xml:space="preserve"> not always give the same</w:t>
+      </w:r>
+      <w:r>
+        <w:rPr>
+          <w:rFonts w:ascii="Arial" w:hAnsi="Arial" w:cs="Arial"/>
+        </w:rPr>
+        <w:t xml:space="preserve"> optimal</w:t>
+      </w:r>
+      <w:r>
+        <w:rPr>
+          <w:rFonts w:ascii="Arial" w:hAnsi="Arial" w:cs="Arial"/>
+        </w:rPr>
+        <w:t xml:space="preserve"> payout</w:t>
+      </w:r>
+      <w:r>
+        <w:rPr>
+          <w:rFonts w:ascii="Arial" w:hAnsi="Arial" w:cs="Arial"/>
+        </w:rPr>
+        <w:t xml:space="preserve"> strategy</w:t>
+      </w:r>
+      <w:r>
+        <w:rPr>
+          <w:rFonts w:ascii="Arial" w:hAnsi="Arial" w:cs="Arial"/>
+        </w:rPr>
+        <w:t xml:space="preserve"> (as in rows 3 and 4 below). We can train over an arbitrarily large number of simulations, over which some strategy should prevail</w:t>
+      </w:r>
+      <w:r>
+        <w:rPr>
+          <w:rFonts w:ascii="Arial" w:hAnsi="Arial" w:cs="Arial"/>
         </w:rPr>
         <w:t xml:space="preserve"> as optimal for that situation.</w:t>
       </w:r>
@@ -555,18 +608,16 @@
         <w:jc w:val="center"/>
         <w:rPr>
           <w:rFonts w:ascii="Arial" w:hAnsi="Arial" w:cs="Arial"/>
-          <w:sz w:val="24"/>
         </w:rPr>
       </w:pPr>
       <w:r>
         <w:rPr>
           <w:rFonts w:ascii="Arial" w:hAnsi="Arial" w:cs="Arial"/>
           <w:noProof/>
-          <w:sz w:val="24"/>
         </w:rPr>
         <w:drawing>
           <wp:inline distT="0" distB="0" distL="0" distR="0">
-            <wp:extent cx="5718964" cy="1687479"/>
+            <wp:extent cx="4973701" cy="1467576"/>
             <wp:effectExtent l="0" t="0" r="0" b="0"/>
             <wp:docPr id="2" name="Picture 1" descr="proposal data.png"/>
             <wp:cNvGraphicFramePr>
@@ -589,7 +640,7 @@
                   <pic:spPr>
                     <a:xfrm>
                       <a:off x="0" y="0"/>
-                      <a:ext cx="5718964" cy="1687479"/>
+                      <a:ext cx="4977798" cy="1468785"/>
                     </a:xfrm>
                     <a:prstGeom prst="rect">
                       <a:avLst/>
@@ -607,18 +658,21 @@
         <w:jc w:val="center"/>
         <w:rPr>
           <w:rFonts w:ascii="Arial" w:hAnsi="Arial" w:cs="Arial"/>
+          <w:sz w:val="20"/>
         </w:rPr>
       </w:pPr>
       <w:r>
         <w:rPr>
           <w:rFonts w:ascii="Arial" w:hAnsi="Arial" w:cs="Arial"/>
           <w:b/>
+          <w:sz w:val="20"/>
         </w:rPr>
         <w:t xml:space="preserve">Figure 2: </w:t>
       </w:r>
       <w:r>
         <w:rPr>
           <w:rFonts w:ascii="Arial" w:hAnsi="Arial" w:cs="Arial"/>
+          <w:sz w:val="20"/>
         </w:rPr>
         <w:t xml:space="preserve">Four examples of simulated blackjack hands, with the green box indicating what would be the optimal strategy. </w:t>
       </w:r>
@@ -627,31 +681,1739 @@
       <w:pPr>
         <w:rPr>
           <w:rFonts w:ascii="Arial" w:hAnsi="Arial" w:cs="Arial"/>
+        </w:rPr>
+      </w:pPr>
+      <w:r>
+        <w:rPr>
+          <w:rFonts w:ascii="Arial" w:hAnsi="Arial" w:cs="Arial"/>
+        </w:rPr>
+        <w:t xml:space="preserve">To evaluate </w:t>
+      </w:r>
+      <w:r>
+        <w:rPr>
+          <w:rFonts w:ascii="Arial" w:hAnsi="Arial" w:cs="Arial"/>
+        </w:rPr>
+        <w:t>the network, we will measure</w:t>
+      </w:r>
+      <w:r>
+        <w:rPr>
+          <w:rFonts w:ascii="Arial" w:hAnsi="Arial" w:cs="Arial"/>
+        </w:rPr>
+        <w:t xml:space="preserve"> the net “payout” after a certain number of simulated hands. This makes the results of our network consequential and transferrable to a real life situation.</w:t>
+      </w:r>
+    </w:p>
+    <w:p>
+      <w:pPr>
+        <w:rPr>
+          <w:rFonts w:ascii="Arial" w:hAnsi="Arial" w:cs="Arial"/>
+          <w:i/>
           <w:sz w:val="24"/>
         </w:rPr>
       </w:pPr>
       <w:r>
         <w:rPr>
           <w:rFonts w:ascii="Arial" w:hAnsi="Arial" w:cs="Arial"/>
+          <w:i/>
           <w:sz w:val="24"/>
         </w:rPr>
-        <w:t xml:space="preserve">Testing data can be generated in the same </w:t>
-      </w:r>
-      <w:proofErr w:type="gramStart"/>
-      <w:r>
-        <w:rPr>
-          <w:rFonts w:ascii="Arial" w:hAnsi="Arial" w:cs="Arial"/>
+        <w:br w:type="page"/>
+      </w:r>
+    </w:p>
+    <w:p>
+      <w:pPr>
+        <w:rPr>
+          <w:rFonts w:ascii="Arial" w:hAnsi="Arial" w:cs="Arial"/>
+          <w:i/>
           <w:sz w:val="24"/>
         </w:rPr>
-        <w:t>manner,</w:t>
-      </w:r>
-      <w:proofErr w:type="gramEnd"/>
-      <w:r>
-        <w:rPr>
-          <w:rFonts w:ascii="Arial" w:hAnsi="Arial" w:cs="Arial"/>
+      </w:pPr>
+      <w:r>
+        <w:rPr>
+          <w:rFonts w:ascii="Arial" w:hAnsi="Arial" w:cs="Arial"/>
+          <w:i/>
           <w:sz w:val="24"/>
         </w:rPr>
-        <w:t xml:space="preserve"> with the network selecting which strategy it think would be optimal. The efficacy of the network can be measured as the net “payout” after a certain number of simulated hands. This makes the results of our network consequential and transferrable to a real life situation.</w:t>
+        <w:lastRenderedPageBreak/>
+        <w:t xml:space="preserve">Data Description </w:t>
+      </w:r>
+      <w:r>
+        <w:rPr>
+          <w:rFonts w:ascii="Arial" w:hAnsi="Arial" w:cs="Arial"/>
+          <w:i/>
+          <w:sz w:val="24"/>
+        </w:rPr>
+        <w:t>Technical Details:</w:t>
+      </w:r>
+    </w:p>
+    <w:tbl>
+      <w:tblPr>
+        <w:tblStyle w:val="TableGrid"/>
+        <w:tblW w:w="0" w:type="auto"/>
+        <w:tblInd w:w="828" w:type="dxa"/>
+        <w:tblLook w:val="04A0"/>
+      </w:tblPr>
+      <w:tblGrid>
+        <w:gridCol w:w="3690"/>
+        <w:gridCol w:w="4320"/>
+      </w:tblGrid>
+      <w:tr>
+        <w:tc>
+          <w:tcPr>
+            <w:tcW w:w="3690" w:type="dxa"/>
+          </w:tcPr>
+          <w:p>
+            <w:pPr>
+              <w:jc w:val="center"/>
+              <w:rPr>
+                <w:rFonts w:ascii="Arial" w:hAnsi="Arial" w:cs="Arial"/>
+                <w:b/>
+                <w:sz w:val="18"/>
+                <w:szCs w:val="18"/>
+              </w:rPr>
+            </w:pPr>
+            <w:r>
+              <w:rPr>
+                <w:rFonts w:ascii="Arial" w:hAnsi="Arial" w:cs="Arial"/>
+                <w:b/>
+                <w:sz w:val="18"/>
+                <w:szCs w:val="18"/>
+              </w:rPr>
+              <w:t>Origin of Data</w:t>
+            </w:r>
+          </w:p>
+        </w:tc>
+        <w:tc>
+          <w:tcPr>
+            <w:tcW w:w="4320" w:type="dxa"/>
+          </w:tcPr>
+          <w:p>
+            <w:pPr>
+              <w:rPr>
+                <w:rFonts w:ascii="Arial" w:hAnsi="Arial" w:cs="Arial"/>
+                <w:sz w:val="18"/>
+                <w:szCs w:val="18"/>
+              </w:rPr>
+            </w:pPr>
+            <w:r>
+              <w:rPr>
+                <w:rFonts w:ascii="Arial" w:hAnsi="Arial" w:cs="Arial"/>
+                <w:sz w:val="18"/>
+                <w:szCs w:val="18"/>
+              </w:rPr>
+              <w:t xml:space="preserve">Generated using </w:t>
+            </w:r>
+            <w:r>
+              <w:rPr>
+                <w:rFonts w:ascii="Arial" w:hAnsi="Arial" w:cs="Arial"/>
+                <w:sz w:val="18"/>
+                <w:szCs w:val="18"/>
+              </w:rPr>
+              <w:t xml:space="preserve">blackjack simulation </w:t>
+            </w:r>
+            <w:r>
+              <w:rPr>
+                <w:rFonts w:ascii="Arial" w:hAnsi="Arial" w:cs="Arial"/>
+                <w:sz w:val="18"/>
+                <w:szCs w:val="18"/>
+              </w:rPr>
+              <w:t>script</w:t>
+            </w:r>
+            <w:r>
+              <w:rPr>
+                <w:rFonts w:ascii="Arial" w:hAnsi="Arial" w:cs="Arial"/>
+                <w:sz w:val="18"/>
+                <w:szCs w:val="18"/>
+              </w:rPr>
+              <w:t>, as explained above</w:t>
+            </w:r>
+          </w:p>
+        </w:tc>
+      </w:tr>
+      <w:tr>
+        <w:tc>
+          <w:tcPr>
+            <w:tcW w:w="3690" w:type="dxa"/>
+          </w:tcPr>
+          <w:p>
+            <w:pPr>
+              <w:jc w:val="center"/>
+              <w:rPr>
+                <w:rFonts w:ascii="Arial" w:hAnsi="Arial" w:cs="Arial"/>
+                <w:b/>
+                <w:sz w:val="18"/>
+                <w:szCs w:val="18"/>
+              </w:rPr>
+            </w:pPr>
+          </w:p>
+          <w:p>
+            <w:pPr>
+              <w:jc w:val="center"/>
+              <w:rPr>
+                <w:rFonts w:ascii="Arial" w:hAnsi="Arial" w:cs="Arial"/>
+                <w:b/>
+                <w:sz w:val="18"/>
+                <w:szCs w:val="18"/>
+              </w:rPr>
+            </w:pPr>
+          </w:p>
+          <w:p>
+            <w:pPr>
+              <w:jc w:val="center"/>
+              <w:rPr>
+                <w:rFonts w:ascii="Arial" w:hAnsi="Arial" w:cs="Arial"/>
+                <w:b/>
+                <w:sz w:val="18"/>
+                <w:szCs w:val="18"/>
+              </w:rPr>
+            </w:pPr>
+          </w:p>
+          <w:p>
+            <w:pPr>
+              <w:jc w:val="center"/>
+              <w:rPr>
+                <w:rFonts w:ascii="Arial" w:hAnsi="Arial" w:cs="Arial"/>
+                <w:b/>
+                <w:sz w:val="18"/>
+                <w:szCs w:val="18"/>
+              </w:rPr>
+            </w:pPr>
+          </w:p>
+          <w:p>
+            <w:pPr>
+              <w:jc w:val="center"/>
+              <w:rPr>
+                <w:rFonts w:ascii="Arial" w:hAnsi="Arial" w:cs="Arial"/>
+                <w:b/>
+                <w:sz w:val="18"/>
+                <w:szCs w:val="18"/>
+              </w:rPr>
+            </w:pPr>
+          </w:p>
+          <w:p>
+            <w:pPr>
+              <w:jc w:val="center"/>
+              <w:rPr>
+                <w:rFonts w:ascii="Arial" w:hAnsi="Arial" w:cs="Arial"/>
+                <w:b/>
+                <w:sz w:val="18"/>
+                <w:szCs w:val="18"/>
+              </w:rPr>
+            </w:pPr>
+          </w:p>
+          <w:p>
+            <w:pPr>
+              <w:jc w:val="center"/>
+              <w:rPr>
+                <w:rFonts w:ascii="Arial" w:hAnsi="Arial" w:cs="Arial"/>
+                <w:b/>
+                <w:sz w:val="18"/>
+                <w:szCs w:val="18"/>
+              </w:rPr>
+            </w:pPr>
+            <w:r>
+              <w:rPr>
+                <w:rFonts w:ascii="Arial" w:hAnsi="Arial" w:cs="Arial"/>
+                <w:b/>
+                <w:sz w:val="18"/>
+                <w:szCs w:val="18"/>
+              </w:rPr>
+              <w:t>Description of Data Meaning</w:t>
+            </w:r>
+          </w:p>
+        </w:tc>
+        <w:tc>
+          <w:tcPr>
+            <w:tcW w:w="4320" w:type="dxa"/>
+          </w:tcPr>
+          <w:p>
+            <w:pPr>
+              <w:rPr>
+                <w:rFonts w:ascii="Arial" w:hAnsi="Arial" w:cs="Arial"/>
+                <w:sz w:val="18"/>
+                <w:szCs w:val="18"/>
+              </w:rPr>
+            </w:pPr>
+            <w:r>
+              <w:rPr>
+                <w:rFonts w:ascii="Arial" w:hAnsi="Arial" w:cs="Arial"/>
+                <w:sz w:val="18"/>
+                <w:szCs w:val="18"/>
+              </w:rPr>
+              <w:t xml:space="preserve">ANN </w:t>
+            </w:r>
+            <w:r>
+              <w:rPr>
+                <w:rFonts w:ascii="Arial" w:hAnsi="Arial" w:cs="Arial"/>
+                <w:sz w:val="18"/>
+                <w:szCs w:val="18"/>
+              </w:rPr>
+              <w:t xml:space="preserve">INPUT: </w:t>
+            </w:r>
+          </w:p>
+          <w:p>
+            <w:pPr>
+              <w:ind w:left="720"/>
+              <w:rPr>
+                <w:rFonts w:ascii="Arial" w:hAnsi="Arial" w:cs="Arial"/>
+                <w:sz w:val="18"/>
+                <w:szCs w:val="18"/>
+              </w:rPr>
+            </w:pPr>
+            <w:r>
+              <w:rPr>
+                <w:rFonts w:ascii="Arial" w:hAnsi="Arial" w:cs="Arial"/>
+                <w:sz w:val="18"/>
+                <w:szCs w:val="18"/>
+              </w:rPr>
+              <w:t>A vector representing the cards that a player can see during a blackjack game (his own two cards, the dealer’s face-up card, and the two cards of all the other players at the table)</w:t>
+            </w:r>
+          </w:p>
+          <w:p>
+            <w:pPr>
+              <w:rPr>
+                <w:rFonts w:ascii="Arial" w:hAnsi="Arial" w:cs="Arial"/>
+                <w:sz w:val="18"/>
+                <w:szCs w:val="18"/>
+              </w:rPr>
+            </w:pPr>
+          </w:p>
+          <w:p>
+            <w:pPr>
+              <w:rPr>
+                <w:rFonts w:ascii="Arial" w:hAnsi="Arial" w:cs="Arial"/>
+                <w:sz w:val="18"/>
+                <w:szCs w:val="18"/>
+              </w:rPr>
+            </w:pPr>
+            <w:r>
+              <w:rPr>
+                <w:rFonts w:ascii="Arial" w:hAnsi="Arial" w:cs="Arial"/>
+                <w:sz w:val="18"/>
+                <w:szCs w:val="18"/>
+              </w:rPr>
+              <w:t xml:space="preserve">ANN DESIRED </w:t>
+            </w:r>
+            <w:r>
+              <w:rPr>
+                <w:rFonts w:ascii="Arial" w:hAnsi="Arial" w:cs="Arial"/>
+                <w:sz w:val="18"/>
+                <w:szCs w:val="18"/>
+              </w:rPr>
+              <w:t xml:space="preserve">OUTPUT: </w:t>
+            </w:r>
+          </w:p>
+          <w:p>
+            <w:pPr>
+              <w:ind w:left="720"/>
+              <w:rPr>
+                <w:rFonts w:ascii="Arial" w:hAnsi="Arial" w:cs="Arial"/>
+                <w:sz w:val="18"/>
+                <w:szCs w:val="18"/>
+              </w:rPr>
+            </w:pPr>
+            <w:r>
+              <w:rPr>
+                <w:rFonts w:ascii="Arial" w:hAnsi="Arial" w:cs="Arial"/>
+                <w:sz w:val="18"/>
+                <w:szCs w:val="18"/>
+              </w:rPr>
+              <w:t>A one-in-n output vector representing the player’s optimal strategy for that simulated hand. An optimal strateg</w:t>
+            </w:r>
+            <w:r>
+              <w:rPr>
+                <w:rFonts w:ascii="Arial" w:hAnsi="Arial" w:cs="Arial"/>
+                <w:sz w:val="18"/>
+                <w:szCs w:val="18"/>
+              </w:rPr>
+              <w:t>y is defined as the least risky logical strategy that beats the dealer.</w:t>
+            </w:r>
+          </w:p>
+        </w:tc>
+      </w:tr>
+      <w:tr>
+        <w:tc>
+          <w:tcPr>
+            <w:tcW w:w="3690" w:type="dxa"/>
+          </w:tcPr>
+          <w:p>
+            <w:pPr>
+              <w:tabs>
+                <w:tab w:val="left" w:pos="891"/>
+                <w:tab w:val="center" w:pos="1737"/>
+              </w:tabs>
+              <w:rPr>
+                <w:rFonts w:ascii="Arial" w:hAnsi="Arial" w:cs="Arial"/>
+                <w:b/>
+                <w:sz w:val="18"/>
+                <w:szCs w:val="18"/>
+              </w:rPr>
+            </w:pPr>
+            <w:r>
+              <w:rPr>
+                <w:rFonts w:ascii="Arial" w:hAnsi="Arial" w:cs="Arial"/>
+                <w:b/>
+                <w:sz w:val="18"/>
+                <w:szCs w:val="18"/>
+              </w:rPr>
+              <w:tab/>
+            </w:r>
+          </w:p>
+          <w:p>
+            <w:pPr>
+              <w:tabs>
+                <w:tab w:val="left" w:pos="891"/>
+                <w:tab w:val="center" w:pos="1737"/>
+              </w:tabs>
+              <w:rPr>
+                <w:rFonts w:ascii="Arial" w:hAnsi="Arial" w:cs="Arial"/>
+                <w:b/>
+                <w:sz w:val="18"/>
+                <w:szCs w:val="18"/>
+              </w:rPr>
+            </w:pPr>
+          </w:p>
+          <w:p>
+            <w:pPr>
+              <w:tabs>
+                <w:tab w:val="left" w:pos="891"/>
+                <w:tab w:val="center" w:pos="1737"/>
+              </w:tabs>
+              <w:rPr>
+                <w:rFonts w:ascii="Arial" w:hAnsi="Arial" w:cs="Arial"/>
+                <w:b/>
+                <w:sz w:val="18"/>
+                <w:szCs w:val="18"/>
+              </w:rPr>
+            </w:pPr>
+            <w:r>
+              <w:rPr>
+                <w:rFonts w:ascii="Arial" w:hAnsi="Arial" w:cs="Arial"/>
+                <w:b/>
+                <w:sz w:val="18"/>
+                <w:szCs w:val="18"/>
+              </w:rPr>
+              <w:tab/>
+            </w:r>
+            <w:r>
+              <w:rPr>
+                <w:rFonts w:ascii="Arial" w:hAnsi="Arial" w:cs="Arial"/>
+                <w:b/>
+                <w:sz w:val="18"/>
+                <w:szCs w:val="18"/>
+              </w:rPr>
+              <w:t xml:space="preserve"># of </w:t>
+            </w:r>
+            <w:r>
+              <w:rPr>
+                <w:rFonts w:ascii="Arial" w:hAnsi="Arial" w:cs="Arial"/>
+                <w:b/>
+                <w:sz w:val="18"/>
+                <w:szCs w:val="18"/>
+              </w:rPr>
+              <w:t>Data Points</w:t>
+            </w:r>
+          </w:p>
+        </w:tc>
+        <w:tc>
+          <w:tcPr>
+            <w:tcW w:w="4320" w:type="dxa"/>
+          </w:tcPr>
+          <w:p>
+            <w:pPr>
+              <w:rPr>
+                <w:rFonts w:ascii="Arial" w:hAnsi="Arial" w:cs="Arial"/>
+                <w:sz w:val="18"/>
+                <w:szCs w:val="18"/>
+              </w:rPr>
+            </w:pPr>
+            <w:r>
+              <w:rPr>
+                <w:rFonts w:ascii="Arial" w:hAnsi="Arial" w:cs="Arial"/>
+                <w:sz w:val="18"/>
+                <w:szCs w:val="18"/>
+              </w:rPr>
+              <w:t>We can generate an arbitrary number of training and testing data points. Given the large number of permutations of possible draws from a deck of cards, we hope to start with 1,000,000 training points and increase it as needed.</w:t>
+            </w:r>
+          </w:p>
+        </w:tc>
+      </w:tr>
+      <w:tr>
+        <w:trPr>
+          <w:trHeight w:val="296"/>
+        </w:trPr>
+        <w:tc>
+          <w:tcPr>
+            <w:tcW w:w="3690" w:type="dxa"/>
+          </w:tcPr>
+          <w:p>
+            <w:pPr>
+              <w:jc w:val="center"/>
+              <w:rPr>
+                <w:rFonts w:ascii="Arial" w:hAnsi="Arial" w:cs="Arial"/>
+                <w:b/>
+                <w:sz w:val="18"/>
+                <w:szCs w:val="18"/>
+              </w:rPr>
+            </w:pPr>
+          </w:p>
+          <w:p>
+            <w:pPr>
+              <w:jc w:val="center"/>
+              <w:rPr>
+                <w:rFonts w:ascii="Arial" w:hAnsi="Arial" w:cs="Arial"/>
+                <w:b/>
+                <w:sz w:val="18"/>
+                <w:szCs w:val="18"/>
+              </w:rPr>
+            </w:pPr>
+          </w:p>
+          <w:p>
+            <w:pPr>
+              <w:jc w:val="center"/>
+              <w:rPr>
+                <w:rFonts w:ascii="Arial" w:hAnsi="Arial" w:cs="Arial"/>
+                <w:b/>
+                <w:sz w:val="18"/>
+                <w:szCs w:val="18"/>
+              </w:rPr>
+            </w:pPr>
+          </w:p>
+          <w:p>
+            <w:pPr>
+              <w:jc w:val="center"/>
+              <w:rPr>
+                <w:rFonts w:ascii="Arial" w:hAnsi="Arial" w:cs="Arial"/>
+                <w:b/>
+                <w:sz w:val="18"/>
+                <w:szCs w:val="18"/>
+              </w:rPr>
+            </w:pPr>
+          </w:p>
+          <w:p>
+            <w:pPr>
+              <w:jc w:val="center"/>
+              <w:rPr>
+                <w:rFonts w:ascii="Arial" w:hAnsi="Arial" w:cs="Arial"/>
+                <w:b/>
+                <w:sz w:val="18"/>
+                <w:szCs w:val="18"/>
+              </w:rPr>
+            </w:pPr>
+          </w:p>
+          <w:p>
+            <w:pPr>
+              <w:rPr>
+                <w:rFonts w:ascii="Arial" w:hAnsi="Arial" w:cs="Arial"/>
+                <w:b/>
+                <w:sz w:val="18"/>
+                <w:szCs w:val="18"/>
+              </w:rPr>
+            </w:pPr>
+          </w:p>
+          <w:p>
+            <w:pPr>
+              <w:rPr>
+                <w:rFonts w:ascii="Arial" w:hAnsi="Arial" w:cs="Arial"/>
+                <w:b/>
+                <w:sz w:val="18"/>
+                <w:szCs w:val="18"/>
+              </w:rPr>
+            </w:pPr>
+          </w:p>
+          <w:p>
+            <w:pPr>
+              <w:jc w:val="center"/>
+              <w:rPr>
+                <w:rFonts w:ascii="Arial" w:hAnsi="Arial" w:cs="Arial"/>
+                <w:b/>
+                <w:sz w:val="18"/>
+                <w:szCs w:val="18"/>
+              </w:rPr>
+            </w:pPr>
+            <w:r>
+              <w:rPr>
+                <w:rFonts w:ascii="Arial" w:hAnsi="Arial" w:cs="Arial"/>
+                <w:b/>
+                <w:sz w:val="18"/>
+                <w:szCs w:val="18"/>
+              </w:rPr>
+              <w:t>Input Features and Encoding</w:t>
+            </w:r>
+          </w:p>
+        </w:tc>
+        <w:tc>
+          <w:tcPr>
+            <w:tcW w:w="4320" w:type="dxa"/>
+          </w:tcPr>
+          <w:p>
+            <w:pPr>
+              <w:rPr>
+                <w:rFonts w:ascii="Arial" w:hAnsi="Arial" w:cs="Arial"/>
+                <w:sz w:val="18"/>
+                <w:szCs w:val="18"/>
+              </w:rPr>
+            </w:pPr>
+            <w:r>
+              <w:rPr>
+                <w:rFonts w:ascii="Arial" w:hAnsi="Arial" w:cs="Arial"/>
+                <w:sz w:val="18"/>
+                <w:szCs w:val="18"/>
+              </w:rPr>
+              <w:t>The number of input dimensions will vary based on the situation:</w:t>
+            </w:r>
+          </w:p>
+          <w:p>
+            <w:pPr>
+              <w:rPr>
+                <w:rFonts w:ascii="Arial" w:hAnsi="Arial" w:cs="Arial"/>
+                <w:sz w:val="18"/>
+                <w:szCs w:val="18"/>
+              </w:rPr>
+            </w:pPr>
+          </w:p>
+          <w:p>
+            <w:pPr>
+              <w:rPr>
+                <w:rFonts w:ascii="Arial" w:hAnsi="Arial" w:cs="Arial"/>
+                <w:sz w:val="18"/>
+                <w:szCs w:val="18"/>
+              </w:rPr>
+            </w:pPr>
+            <w:r>
+              <w:rPr>
+                <w:rFonts w:ascii="Arial" w:hAnsi="Arial" w:cs="Arial"/>
+                <w:sz w:val="18"/>
+                <w:szCs w:val="18"/>
+              </w:rPr>
+              <w:t xml:space="preserve">3 </w:t>
+            </w:r>
+            <w:r>
+              <w:rPr>
+                <w:rFonts w:ascii="Arial" w:hAnsi="Arial" w:cs="Arial"/>
+                <w:sz w:val="18"/>
+                <w:szCs w:val="18"/>
+              </w:rPr>
+              <w:t xml:space="preserve">FIXED INPUTS: </w:t>
+            </w:r>
+          </w:p>
+          <w:p>
+            <w:pPr>
+              <w:pStyle w:val="ListParagraph"/>
+              <w:numPr>
+                <w:ilvl w:val="0"/>
+                <w:numId w:val="2"/>
+              </w:numPr>
+              <w:rPr>
+                <w:rFonts w:ascii="Arial" w:hAnsi="Arial" w:cs="Arial"/>
+                <w:sz w:val="18"/>
+                <w:szCs w:val="18"/>
+              </w:rPr>
+            </w:pPr>
+            <w:r>
+              <w:rPr>
+                <w:rFonts w:ascii="Arial" w:hAnsi="Arial" w:cs="Arial"/>
+                <w:sz w:val="18"/>
+                <w:szCs w:val="18"/>
+              </w:rPr>
+              <w:t xml:space="preserve">Two features for the </w:t>
+            </w:r>
+            <w:r>
+              <w:rPr>
+                <w:rFonts w:ascii="Arial" w:hAnsi="Arial" w:cs="Arial"/>
+                <w:sz w:val="18"/>
+                <w:szCs w:val="18"/>
+              </w:rPr>
+              <w:t>player’s two cards</w:t>
+            </w:r>
+          </w:p>
+          <w:p>
+            <w:pPr>
+              <w:pStyle w:val="ListParagraph"/>
+              <w:numPr>
+                <w:ilvl w:val="0"/>
+                <w:numId w:val="2"/>
+              </w:numPr>
+              <w:rPr>
+                <w:rFonts w:ascii="Arial" w:hAnsi="Arial" w:cs="Arial"/>
+                <w:sz w:val="18"/>
+                <w:szCs w:val="18"/>
+              </w:rPr>
+            </w:pPr>
+            <w:r>
+              <w:rPr>
+                <w:rFonts w:ascii="Arial" w:hAnsi="Arial" w:cs="Arial"/>
+                <w:sz w:val="18"/>
+                <w:szCs w:val="18"/>
+              </w:rPr>
+              <w:t>One feature for t</w:t>
+            </w:r>
+            <w:r>
+              <w:rPr>
+                <w:rFonts w:ascii="Arial" w:hAnsi="Arial" w:cs="Arial"/>
+                <w:sz w:val="18"/>
+                <w:szCs w:val="18"/>
+              </w:rPr>
+              <w:t>he dealer’s face-up card</w:t>
+            </w:r>
+          </w:p>
+          <w:p>
+            <w:pPr>
+              <w:rPr>
+                <w:rFonts w:ascii="Arial" w:hAnsi="Arial" w:cs="Arial"/>
+                <w:sz w:val="18"/>
+                <w:szCs w:val="18"/>
+              </w:rPr>
+            </w:pPr>
+          </w:p>
+          <w:p>
+            <w:pPr>
+              <w:rPr>
+                <w:rFonts w:ascii="Arial" w:hAnsi="Arial" w:cs="Arial"/>
+                <w:sz w:val="18"/>
+                <w:szCs w:val="18"/>
+              </w:rPr>
+            </w:pPr>
+            <w:r>
+              <w:rPr>
+                <w:rFonts w:ascii="Arial" w:hAnsi="Arial" w:cs="Arial"/>
+                <w:sz w:val="18"/>
+                <w:szCs w:val="18"/>
+              </w:rPr>
+              <w:t>VARIABLE INPUTS:</w:t>
+            </w:r>
+          </w:p>
+          <w:p>
+            <w:pPr>
+              <w:pStyle w:val="ListParagraph"/>
+              <w:numPr>
+                <w:ilvl w:val="0"/>
+                <w:numId w:val="3"/>
+              </w:numPr>
+              <w:rPr>
+                <w:rFonts w:ascii="Arial" w:hAnsi="Arial" w:cs="Arial"/>
+                <w:sz w:val="18"/>
+                <w:szCs w:val="18"/>
+              </w:rPr>
+            </w:pPr>
+            <w:r>
+              <w:rPr>
+                <w:rFonts w:ascii="Arial" w:hAnsi="Arial" w:cs="Arial"/>
+                <w:sz w:val="18"/>
+                <w:szCs w:val="18"/>
+              </w:rPr>
+              <w:t>A variable number of features for the other c</w:t>
+            </w:r>
+            <w:r>
+              <w:rPr>
+                <w:rFonts w:ascii="Arial" w:hAnsi="Arial" w:cs="Arial"/>
+                <w:sz w:val="18"/>
+                <w:szCs w:val="18"/>
+              </w:rPr>
+              <w:t>ards visible to the player, based on the number of players at the table and cards played in past hands</w:t>
+            </w:r>
+            <w:r>
+              <w:rPr>
+                <w:rFonts w:ascii="Arial" w:hAnsi="Arial" w:cs="Arial"/>
+                <w:sz w:val="18"/>
+                <w:szCs w:val="18"/>
+              </w:rPr>
+              <w:t xml:space="preserve"> (for “counting cards”</w:t>
+            </w:r>
+          </w:p>
+          <w:p>
+            <w:pPr>
+              <w:rPr>
+                <w:rFonts w:ascii="Arial" w:hAnsi="Arial" w:cs="Arial"/>
+                <w:sz w:val="18"/>
+                <w:szCs w:val="18"/>
+              </w:rPr>
+            </w:pPr>
+          </w:p>
+          <w:p>
+            <w:pPr>
+              <w:rPr>
+                <w:rFonts w:ascii="Arial" w:hAnsi="Arial" w:cs="Arial"/>
+                <w:sz w:val="18"/>
+                <w:szCs w:val="18"/>
+                <w:u w:val="single"/>
+              </w:rPr>
+            </w:pPr>
+            <w:r>
+              <w:rPr>
+                <w:rFonts w:ascii="Arial" w:hAnsi="Arial" w:cs="Arial"/>
+                <w:sz w:val="18"/>
+                <w:szCs w:val="18"/>
+                <w:u w:val="single"/>
+              </w:rPr>
+              <w:t>Encoding:</w:t>
+            </w:r>
+          </w:p>
+          <w:p>
+            <w:pPr>
+              <w:rPr>
+                <w:rFonts w:ascii="Arial" w:hAnsi="Arial" w:cs="Arial"/>
+                <w:sz w:val="18"/>
+                <w:szCs w:val="18"/>
+              </w:rPr>
+            </w:pPr>
+            <w:r>
+              <w:rPr>
+                <w:rFonts w:ascii="Arial" w:hAnsi="Arial" w:cs="Arial"/>
+                <w:sz w:val="18"/>
+                <w:szCs w:val="18"/>
+              </w:rPr>
+              <w:t>Each card {A, 2, ..., 10, J, Q, K} encoded as a corresponding integer {1, …, 13}</w:t>
+            </w:r>
+          </w:p>
+          <w:p>
+            <w:pPr>
+              <w:rPr>
+                <w:rFonts w:ascii="Arial" w:hAnsi="Arial" w:cs="Arial"/>
+                <w:sz w:val="18"/>
+                <w:szCs w:val="18"/>
+                <w:u w:val="single"/>
+              </w:rPr>
+            </w:pPr>
+          </w:p>
+        </w:tc>
+      </w:tr>
+      <w:tr>
+        <w:trPr>
+          <w:trHeight w:val="575"/>
+        </w:trPr>
+        <w:tc>
+          <w:tcPr>
+            <w:tcW w:w="3690" w:type="dxa"/>
+          </w:tcPr>
+          <w:p>
+            <w:pPr>
+              <w:jc w:val="center"/>
+              <w:rPr>
+                <w:rFonts w:ascii="Arial" w:hAnsi="Arial" w:cs="Arial"/>
+                <w:b/>
+                <w:sz w:val="18"/>
+                <w:szCs w:val="18"/>
+              </w:rPr>
+            </w:pPr>
+          </w:p>
+          <w:p>
+            <w:pPr>
+              <w:jc w:val="center"/>
+              <w:rPr>
+                <w:rFonts w:ascii="Arial" w:hAnsi="Arial" w:cs="Arial"/>
+                <w:b/>
+                <w:sz w:val="18"/>
+                <w:szCs w:val="18"/>
+              </w:rPr>
+            </w:pPr>
+          </w:p>
+          <w:p>
+            <w:pPr>
+              <w:jc w:val="center"/>
+              <w:rPr>
+                <w:rFonts w:ascii="Arial" w:hAnsi="Arial" w:cs="Arial"/>
+                <w:b/>
+                <w:sz w:val="18"/>
+                <w:szCs w:val="18"/>
+              </w:rPr>
+            </w:pPr>
+          </w:p>
+          <w:p>
+            <w:pPr>
+              <w:jc w:val="center"/>
+              <w:rPr>
+                <w:rFonts w:ascii="Arial" w:hAnsi="Arial" w:cs="Arial"/>
+                <w:b/>
+                <w:sz w:val="18"/>
+                <w:szCs w:val="18"/>
+              </w:rPr>
+            </w:pPr>
+          </w:p>
+          <w:p>
+            <w:pPr>
+              <w:jc w:val="center"/>
+              <w:rPr>
+                <w:rFonts w:ascii="Arial" w:hAnsi="Arial" w:cs="Arial"/>
+                <w:b/>
+                <w:sz w:val="18"/>
+                <w:szCs w:val="18"/>
+              </w:rPr>
+            </w:pPr>
+          </w:p>
+          <w:p>
+            <w:pPr>
+              <w:jc w:val="center"/>
+              <w:rPr>
+                <w:rFonts w:ascii="Arial" w:hAnsi="Arial" w:cs="Arial"/>
+                <w:b/>
+                <w:sz w:val="18"/>
+                <w:szCs w:val="18"/>
+              </w:rPr>
+            </w:pPr>
+          </w:p>
+          <w:p>
+            <w:pPr>
+              <w:jc w:val="center"/>
+              <w:rPr>
+                <w:rFonts w:ascii="Arial" w:hAnsi="Arial" w:cs="Arial"/>
+                <w:b/>
+                <w:sz w:val="18"/>
+                <w:szCs w:val="18"/>
+              </w:rPr>
+            </w:pPr>
+            <w:r>
+              <w:rPr>
+                <w:rFonts w:ascii="Arial" w:hAnsi="Arial" w:cs="Arial"/>
+                <w:b/>
+                <w:sz w:val="18"/>
+                <w:szCs w:val="18"/>
+              </w:rPr>
+              <w:t>Output Classes and Encoding</w:t>
+            </w:r>
+          </w:p>
+        </w:tc>
+        <w:tc>
+          <w:tcPr>
+            <w:tcW w:w="4320" w:type="dxa"/>
+          </w:tcPr>
+          <w:p>
+            <w:pPr>
+              <w:rPr>
+                <w:rFonts w:ascii="Arial" w:hAnsi="Arial" w:cs="Arial"/>
+                <w:sz w:val="18"/>
+                <w:szCs w:val="18"/>
+              </w:rPr>
+            </w:pPr>
+            <w:r>
+              <w:rPr>
+                <w:rFonts w:ascii="Arial" w:hAnsi="Arial" w:cs="Arial"/>
+                <w:sz w:val="18"/>
+                <w:szCs w:val="18"/>
+              </w:rPr>
+              <w:t>Optimal strategies for a particular hand:</w:t>
+            </w:r>
+          </w:p>
+          <w:p>
+            <w:pPr>
+              <w:pStyle w:val="ListParagraph"/>
+              <w:numPr>
+                <w:ilvl w:val="0"/>
+                <w:numId w:val="3"/>
+              </w:numPr>
+              <w:rPr>
+                <w:rFonts w:ascii="Arial" w:hAnsi="Arial" w:cs="Arial"/>
+                <w:sz w:val="18"/>
+                <w:szCs w:val="18"/>
+              </w:rPr>
+            </w:pPr>
+            <w:r>
+              <w:rPr>
+                <w:rFonts w:ascii="Arial" w:hAnsi="Arial" w:cs="Arial"/>
+                <w:sz w:val="18"/>
+                <w:szCs w:val="18"/>
+              </w:rPr>
+              <w:t>Stand (hit zero times)</w:t>
+            </w:r>
+          </w:p>
+          <w:p>
+            <w:pPr>
+              <w:pStyle w:val="ListParagraph"/>
+              <w:numPr>
+                <w:ilvl w:val="0"/>
+                <w:numId w:val="3"/>
+              </w:numPr>
+              <w:rPr>
+                <w:rFonts w:ascii="Arial" w:hAnsi="Arial" w:cs="Arial"/>
+                <w:sz w:val="18"/>
+                <w:szCs w:val="18"/>
+              </w:rPr>
+            </w:pPr>
+            <w:r>
+              <w:rPr>
+                <w:rFonts w:ascii="Arial" w:hAnsi="Arial" w:cs="Arial"/>
+                <w:sz w:val="18"/>
+                <w:szCs w:val="18"/>
+              </w:rPr>
+              <w:t xml:space="preserve">Hit once </w:t>
+            </w:r>
+          </w:p>
+          <w:p>
+            <w:pPr>
+              <w:pStyle w:val="ListParagraph"/>
+              <w:numPr>
+                <w:ilvl w:val="0"/>
+                <w:numId w:val="3"/>
+              </w:numPr>
+              <w:rPr>
+                <w:rFonts w:ascii="Arial" w:hAnsi="Arial" w:cs="Arial"/>
+                <w:sz w:val="18"/>
+                <w:szCs w:val="18"/>
+              </w:rPr>
+            </w:pPr>
+            <w:r>
+              <w:rPr>
+                <w:rFonts w:ascii="Arial" w:hAnsi="Arial" w:cs="Arial"/>
+                <w:sz w:val="18"/>
+                <w:szCs w:val="18"/>
+              </w:rPr>
+              <w:t>Hit twice</w:t>
+            </w:r>
+          </w:p>
+          <w:p>
+            <w:pPr>
+              <w:pStyle w:val="ListParagraph"/>
+              <w:numPr>
+                <w:ilvl w:val="0"/>
+                <w:numId w:val="3"/>
+              </w:numPr>
+              <w:rPr>
+                <w:rFonts w:ascii="Arial" w:hAnsi="Arial" w:cs="Arial"/>
+                <w:sz w:val="18"/>
+                <w:szCs w:val="18"/>
+              </w:rPr>
+            </w:pPr>
+            <w:r>
+              <w:rPr>
+                <w:rFonts w:ascii="Arial" w:hAnsi="Arial" w:cs="Arial"/>
+                <w:sz w:val="18"/>
+                <w:szCs w:val="18"/>
+              </w:rPr>
+              <w:t>Hit three times</w:t>
+            </w:r>
+          </w:p>
+          <w:p>
+            <w:pPr>
+              <w:rPr>
+                <w:rFonts w:ascii="Arial" w:hAnsi="Arial" w:cs="Arial"/>
+                <w:sz w:val="18"/>
+                <w:szCs w:val="18"/>
+              </w:rPr>
+            </w:pPr>
+            <w:r>
+              <w:rPr>
+                <w:rFonts w:ascii="Arial" w:hAnsi="Arial" w:cs="Arial"/>
+                <w:sz w:val="18"/>
+                <w:szCs w:val="18"/>
+              </w:rPr>
+              <w:t>In more advanced versions, we hope to include:</w:t>
+            </w:r>
+          </w:p>
+          <w:p>
+            <w:pPr>
+              <w:pStyle w:val="ListParagraph"/>
+              <w:numPr>
+                <w:ilvl w:val="0"/>
+                <w:numId w:val="3"/>
+              </w:numPr>
+              <w:rPr>
+                <w:rFonts w:ascii="Arial" w:hAnsi="Arial" w:cs="Arial"/>
+                <w:sz w:val="18"/>
+                <w:szCs w:val="18"/>
+              </w:rPr>
+            </w:pPr>
+            <w:r>
+              <w:rPr>
+                <w:rFonts w:ascii="Arial" w:hAnsi="Arial" w:cs="Arial"/>
+                <w:sz w:val="18"/>
+                <w:szCs w:val="18"/>
+              </w:rPr>
+              <w:t xml:space="preserve">Split </w:t>
+            </w:r>
+          </w:p>
+          <w:p>
+            <w:pPr>
+              <w:pStyle w:val="ListParagraph"/>
+              <w:numPr>
+                <w:ilvl w:val="0"/>
+                <w:numId w:val="3"/>
+              </w:numPr>
+              <w:rPr>
+                <w:rFonts w:ascii="Arial" w:hAnsi="Arial" w:cs="Arial"/>
+                <w:sz w:val="18"/>
+                <w:szCs w:val="18"/>
+              </w:rPr>
+            </w:pPr>
+            <w:r>
+              <w:rPr>
+                <w:rFonts w:ascii="Arial" w:hAnsi="Arial" w:cs="Arial"/>
+                <w:sz w:val="18"/>
+                <w:szCs w:val="18"/>
+              </w:rPr>
+              <w:t>Double Down</w:t>
+            </w:r>
+          </w:p>
+          <w:p>
+            <w:pPr>
+              <w:rPr>
+                <w:rFonts w:ascii="Arial" w:hAnsi="Arial" w:cs="Arial"/>
+                <w:sz w:val="18"/>
+                <w:szCs w:val="18"/>
+              </w:rPr>
+            </w:pPr>
+          </w:p>
+          <w:p>
+            <w:pPr>
+              <w:rPr>
+                <w:rFonts w:ascii="Arial" w:hAnsi="Arial" w:cs="Arial"/>
+                <w:sz w:val="18"/>
+                <w:szCs w:val="18"/>
+                <w:u w:val="single"/>
+              </w:rPr>
+            </w:pPr>
+            <w:r>
+              <w:rPr>
+                <w:rFonts w:ascii="Arial" w:hAnsi="Arial" w:cs="Arial"/>
+                <w:sz w:val="18"/>
+                <w:szCs w:val="18"/>
+                <w:u w:val="single"/>
+              </w:rPr>
+              <w:t>Encoding:</w:t>
+            </w:r>
+          </w:p>
+          <w:p>
+            <w:pPr>
+              <w:rPr>
+                <w:rFonts w:ascii="Arial" w:hAnsi="Arial" w:cs="Arial"/>
+                <w:sz w:val="18"/>
+                <w:szCs w:val="18"/>
+              </w:rPr>
+            </w:pPr>
+            <w:r>
+              <w:rPr>
+                <w:rFonts w:ascii="Arial" w:hAnsi="Arial" w:cs="Arial"/>
+                <w:sz w:val="18"/>
+                <w:szCs w:val="18"/>
+              </w:rPr>
+              <w:t>Each of these strategies will be encoded as a corresponding unit vector</w:t>
+            </w:r>
+            <w:r>
+              <w:rPr>
+                <w:rFonts w:ascii="Arial" w:hAnsi="Arial" w:cs="Arial"/>
+                <w:sz w:val="18"/>
+                <w:szCs w:val="18"/>
+              </w:rPr>
+              <w:t xml:space="preserve"> </w:t>
+            </w:r>
+          </w:p>
+          <w:p>
+            <w:pPr>
+              <w:rPr>
+                <w:rFonts w:ascii="Arial" w:hAnsi="Arial" w:cs="Arial"/>
+                <w:sz w:val="18"/>
+                <w:szCs w:val="18"/>
+              </w:rPr>
+            </w:pPr>
+          </w:p>
+        </w:tc>
+      </w:tr>
+      <w:tr>
+        <w:tc>
+          <w:tcPr>
+            <w:tcW w:w="3690" w:type="dxa"/>
+          </w:tcPr>
+          <w:p>
+            <w:pPr>
+              <w:jc w:val="center"/>
+              <w:rPr>
+                <w:rFonts w:ascii="Arial" w:hAnsi="Arial" w:cs="Arial"/>
+                <w:b/>
+                <w:sz w:val="18"/>
+                <w:szCs w:val="18"/>
+              </w:rPr>
+            </w:pPr>
+          </w:p>
+          <w:p>
+            <w:pPr>
+              <w:jc w:val="center"/>
+              <w:rPr>
+                <w:rFonts w:ascii="Arial" w:hAnsi="Arial" w:cs="Arial"/>
+                <w:b/>
+                <w:sz w:val="18"/>
+                <w:szCs w:val="18"/>
+              </w:rPr>
+            </w:pPr>
+          </w:p>
+          <w:p>
+            <w:pPr>
+              <w:jc w:val="center"/>
+              <w:rPr>
+                <w:rFonts w:ascii="Arial" w:hAnsi="Arial" w:cs="Arial"/>
+                <w:b/>
+                <w:sz w:val="18"/>
+                <w:szCs w:val="18"/>
+              </w:rPr>
+            </w:pPr>
+            <w:r>
+              <w:rPr>
+                <w:rFonts w:ascii="Arial" w:hAnsi="Arial" w:cs="Arial"/>
+                <w:b/>
+                <w:sz w:val="18"/>
+                <w:szCs w:val="18"/>
+              </w:rPr>
+              <w:t>Output Class Variability</w:t>
+            </w:r>
+          </w:p>
+        </w:tc>
+        <w:tc>
+          <w:tcPr>
+            <w:tcW w:w="4320" w:type="dxa"/>
+          </w:tcPr>
+          <w:p>
+            <w:pPr>
+              <w:rPr>
+                <w:rFonts w:ascii="Arial" w:hAnsi="Arial" w:cs="Arial"/>
+                <w:sz w:val="18"/>
+                <w:szCs w:val="18"/>
+              </w:rPr>
+            </w:pPr>
+            <w:r>
+              <w:rPr>
+                <w:rFonts w:ascii="Arial" w:hAnsi="Arial" w:cs="Arial"/>
+                <w:sz w:val="18"/>
+                <w:szCs w:val="18"/>
+              </w:rPr>
+              <w:t>Based on 10,000 hands simulated for one player and four decks:</w:t>
+            </w:r>
+          </w:p>
+          <w:p>
+            <w:pPr>
+              <w:pStyle w:val="ListParagraph"/>
+              <w:numPr>
+                <w:ilvl w:val="0"/>
+                <w:numId w:val="4"/>
+              </w:numPr>
+              <w:rPr>
+                <w:rFonts w:ascii="Arial" w:hAnsi="Arial" w:cs="Arial"/>
+                <w:sz w:val="18"/>
+                <w:szCs w:val="18"/>
+              </w:rPr>
+            </w:pPr>
+            <w:r>
+              <w:rPr>
+                <w:rFonts w:ascii="Arial" w:hAnsi="Arial" w:cs="Arial"/>
+                <w:sz w:val="18"/>
+                <w:szCs w:val="18"/>
+              </w:rPr>
+              <w:t>Stand: 65.4%</w:t>
+            </w:r>
+          </w:p>
+          <w:p>
+            <w:pPr>
+              <w:pStyle w:val="ListParagraph"/>
+              <w:numPr>
+                <w:ilvl w:val="0"/>
+                <w:numId w:val="4"/>
+              </w:numPr>
+              <w:rPr>
+                <w:rFonts w:ascii="Arial" w:hAnsi="Arial" w:cs="Arial"/>
+                <w:sz w:val="18"/>
+                <w:szCs w:val="18"/>
+              </w:rPr>
+            </w:pPr>
+            <w:r>
+              <w:rPr>
+                <w:rFonts w:ascii="Arial" w:hAnsi="Arial" w:cs="Arial"/>
+                <w:sz w:val="18"/>
+                <w:szCs w:val="18"/>
+              </w:rPr>
+              <w:t>Hit once: 25.8%</w:t>
+            </w:r>
+          </w:p>
+          <w:p>
+            <w:pPr>
+              <w:pStyle w:val="ListParagraph"/>
+              <w:numPr>
+                <w:ilvl w:val="0"/>
+                <w:numId w:val="4"/>
+              </w:numPr>
+              <w:rPr>
+                <w:rFonts w:ascii="Arial" w:hAnsi="Arial" w:cs="Arial"/>
+                <w:sz w:val="18"/>
+                <w:szCs w:val="18"/>
+              </w:rPr>
+            </w:pPr>
+            <w:r>
+              <w:rPr>
+                <w:rFonts w:ascii="Arial" w:hAnsi="Arial" w:cs="Arial"/>
+                <w:sz w:val="18"/>
+                <w:szCs w:val="18"/>
+              </w:rPr>
+              <w:t>Hit twice: 7.2%</w:t>
+            </w:r>
+          </w:p>
+          <w:p>
+            <w:pPr>
+              <w:pStyle w:val="ListParagraph"/>
+              <w:numPr>
+                <w:ilvl w:val="0"/>
+                <w:numId w:val="4"/>
+              </w:numPr>
+              <w:rPr>
+                <w:rFonts w:ascii="Arial" w:hAnsi="Arial" w:cs="Arial"/>
+                <w:sz w:val="18"/>
+                <w:szCs w:val="18"/>
+              </w:rPr>
+            </w:pPr>
+            <w:r>
+              <w:rPr>
+                <w:rFonts w:ascii="Arial" w:hAnsi="Arial" w:cs="Arial"/>
+                <w:sz w:val="18"/>
+                <w:szCs w:val="18"/>
+              </w:rPr>
+              <w:t>Hit three times: 1.5%</w:t>
+            </w:r>
+          </w:p>
+        </w:tc>
+      </w:tr>
+    </w:tbl>
+    <w:p>
+      <w:pPr>
+        <w:rPr>
+          <w:rFonts w:ascii="Arial" w:hAnsi="Arial" w:cs="Arial"/>
+          <w:sz w:val="24"/>
+        </w:rPr>
+      </w:pPr>
+    </w:p>
+    <w:p>
+      <w:pPr>
+        <w:spacing w:after="0"/>
+        <w:rPr>
+          <w:rFonts w:ascii="Arial" w:hAnsi="Arial" w:cs="Arial"/>
+          <w:b/>
+        </w:rPr>
+      </w:pPr>
+      <w:r>
+        <w:rPr>
+          <w:rFonts w:ascii="Arial" w:hAnsi="Arial" w:cs="Arial"/>
+          <w:b/>
+        </w:rPr>
+        <w:lastRenderedPageBreak/>
+        <w:t>Objectives:</w:t>
+      </w:r>
+    </w:p>
+    <w:p>
+      <w:pPr>
+        <w:spacing w:after="0"/>
+        <w:rPr>
+          <w:rFonts w:ascii="Arial" w:hAnsi="Arial" w:cs="Arial"/>
+          <w:b/>
+        </w:rPr>
+      </w:pPr>
+    </w:p>
+    <w:p>
+      <w:pPr>
+        <w:rPr>
+          <w:rFonts w:ascii="Arial" w:hAnsi="Arial" w:cs="Arial"/>
+        </w:rPr>
+      </w:pPr>
+      <w:r>
+        <w:rPr>
+          <w:rFonts w:ascii="Arial" w:hAnsi="Arial" w:cs="Arial"/>
+        </w:rPr>
+        <w:t xml:space="preserve">Our objective is to create a neural network that </w:t>
+      </w:r>
+      <w:r>
+        <w:rPr>
+          <w:rFonts w:ascii="Arial" w:hAnsi="Arial" w:cs="Arial"/>
+        </w:rPr>
+        <w:t>maximizes</w:t>
+      </w:r>
+      <w:r>
+        <w:rPr>
+          <w:rFonts w:ascii="Arial" w:hAnsi="Arial" w:cs="Arial"/>
+        </w:rPr>
+        <w:t xml:space="preserve"> profit</w:t>
+      </w:r>
+      <w:r>
+        <w:rPr>
+          <w:rFonts w:ascii="Arial" w:hAnsi="Arial" w:cs="Arial"/>
+        </w:rPr>
+        <w:t>s</w:t>
+      </w:r>
+      <w:r>
+        <w:rPr>
+          <w:rFonts w:ascii="Arial" w:hAnsi="Arial" w:cs="Arial"/>
+        </w:rPr>
+        <w:t xml:space="preserve"> playing blackjack.  In other words, our goal is to create a trained network that can win more than 50% of blackjack games. What we would like to get out of the network is as follows (in order of importance)</w:t>
+      </w:r>
+    </w:p>
+    <w:p>
+      <w:pPr>
+        <w:pStyle w:val="ListParagraph"/>
+        <w:numPr>
+          <w:ilvl w:val="0"/>
+          <w:numId w:val="5"/>
+        </w:numPr>
+        <w:spacing w:after="0" w:line="240" w:lineRule="auto"/>
+        <w:rPr>
+          <w:rFonts w:ascii="Arial" w:hAnsi="Arial" w:cs="Arial"/>
+        </w:rPr>
+      </w:pPr>
+      <w:r>
+        <w:rPr>
+          <w:rFonts w:ascii="Arial" w:hAnsi="Arial" w:cs="Arial"/>
+        </w:rPr>
+        <w:t>Given</w:t>
+      </w:r>
+      <w:r>
+        <w:rPr>
+          <w:rFonts w:ascii="Arial" w:hAnsi="Arial" w:cs="Arial"/>
+        </w:rPr>
+        <w:t xml:space="preserve"> the dealer</w:t>
+      </w:r>
+      <w:r>
+        <w:rPr>
+          <w:rFonts w:ascii="Arial" w:hAnsi="Arial" w:cs="Arial"/>
+        </w:rPr>
+        <w:t>’s and player’s cards,</w:t>
+      </w:r>
+      <w:r>
+        <w:rPr>
+          <w:rFonts w:ascii="Arial" w:hAnsi="Arial" w:cs="Arial"/>
+        </w:rPr>
+        <w:t xml:space="preserve"> make optimal hit/stay decisions</w:t>
+      </w:r>
+    </w:p>
+    <w:p>
+      <w:pPr>
+        <w:pStyle w:val="ListParagraph"/>
+        <w:numPr>
+          <w:ilvl w:val="0"/>
+          <w:numId w:val="5"/>
+        </w:numPr>
+        <w:spacing w:after="0" w:line="240" w:lineRule="auto"/>
+        <w:rPr>
+          <w:rFonts w:ascii="Arial" w:hAnsi="Arial" w:cs="Arial"/>
+        </w:rPr>
+      </w:pPr>
+      <w:r>
+        <w:rPr>
+          <w:rFonts w:ascii="Arial" w:hAnsi="Arial" w:cs="Arial"/>
+        </w:rPr>
+        <w:t>When given the dealer</w:t>
+      </w:r>
+      <w:r>
+        <w:rPr>
+          <w:rFonts w:ascii="Arial" w:hAnsi="Arial" w:cs="Arial"/>
+        </w:rPr>
+        <w:t>’</w:t>
+      </w:r>
+      <w:r>
+        <w:rPr>
+          <w:rFonts w:ascii="Arial" w:hAnsi="Arial" w:cs="Arial"/>
+        </w:rPr>
+        <w:t>s card, our own cards, and several previous cards, to be able to make even better hit/stay decisions (</w:t>
+      </w:r>
+      <w:r>
+        <w:rPr>
+          <w:rFonts w:ascii="Arial" w:hAnsi="Arial" w:cs="Arial"/>
+        </w:rPr>
+        <w:t>i.e.</w:t>
+      </w:r>
+      <w:r>
+        <w:rPr>
+          <w:rFonts w:ascii="Arial" w:hAnsi="Arial" w:cs="Arial"/>
+        </w:rPr>
+        <w:t xml:space="preserve"> “Count Cards”)</w:t>
+      </w:r>
+    </w:p>
+    <w:p>
+      <w:pPr>
+        <w:pStyle w:val="ListParagraph"/>
+        <w:numPr>
+          <w:ilvl w:val="0"/>
+          <w:numId w:val="5"/>
+        </w:numPr>
+        <w:spacing w:after="0" w:line="240" w:lineRule="auto"/>
+        <w:rPr>
+          <w:rFonts w:ascii="Arial" w:hAnsi="Arial" w:cs="Arial"/>
+        </w:rPr>
+      </w:pPr>
+      <w:r>
+        <w:rPr>
+          <w:rFonts w:ascii="Arial" w:hAnsi="Arial" w:cs="Arial"/>
+        </w:rPr>
+        <w:t>When given the dealers card, our own cards, and several pervious cards, be able to make optimal hit/stay decisions, as well as split/double down decisions</w:t>
+      </w:r>
+    </w:p>
+    <w:p>
+      <w:pPr>
+        <w:pStyle w:val="ListParagraph"/>
+        <w:spacing w:after="0" w:line="240" w:lineRule="auto"/>
+        <w:rPr>
+          <w:rFonts w:ascii="Arial" w:hAnsi="Arial" w:cs="Arial"/>
+        </w:rPr>
+      </w:pPr>
+    </w:p>
+    <w:p>
+      <w:pPr>
+        <w:rPr>
+          <w:rFonts w:ascii="Arial" w:hAnsi="Arial" w:cs="Arial"/>
+        </w:rPr>
+      </w:pPr>
+      <w:r>
+        <w:rPr>
+          <w:rFonts w:ascii="Arial" w:hAnsi="Arial" w:cs="Arial"/>
+        </w:rPr>
+        <w:t>Ultimately we would like to be</w:t>
+      </w:r>
+      <w:bookmarkStart w:id="0" w:name="_GoBack"/>
+      <w:bookmarkEnd w:id="0"/>
+      <w:r>
+        <w:rPr>
+          <w:rFonts w:ascii="Arial" w:hAnsi="Arial" w:cs="Arial"/>
+        </w:rPr>
+        <w:t xml:space="preserve"> able to come close to recreating, or surpassing, the current “optimal strategy”.  As a secondary goal</w:t>
+      </w:r>
+      <w:r>
+        <w:rPr>
+          <w:rFonts w:ascii="Arial" w:hAnsi="Arial" w:cs="Arial"/>
+        </w:rPr>
+        <w:t>,</w:t>
+      </w:r>
+      <w:r>
+        <w:rPr>
+          <w:rFonts w:ascii="Arial" w:hAnsi="Arial" w:cs="Arial"/>
+        </w:rPr>
+        <w:t xml:space="preserve"> it will be interesting to </w:t>
+      </w:r>
+      <w:r>
+        <w:rPr>
+          <w:rFonts w:ascii="Arial" w:hAnsi="Arial" w:cs="Arial"/>
+        </w:rPr>
+        <w:t>determine which blackjack playing conditions maximize payout for the player</w:t>
+      </w:r>
+      <w:r>
+        <w:rPr>
+          <w:rFonts w:ascii="Arial" w:hAnsi="Arial" w:cs="Arial"/>
+        </w:rPr>
+        <w:t xml:space="preserve">.  </w:t>
+      </w:r>
+    </w:p>
+    <w:p>
+      <w:pPr>
+        <w:rPr>
+          <w:rFonts w:ascii="Arial" w:hAnsi="Arial" w:cs="Arial"/>
+          <w:b/>
+        </w:rPr>
+      </w:pPr>
+      <w:r>
+        <w:rPr>
+          <w:rFonts w:ascii="Arial" w:hAnsi="Arial" w:cs="Arial"/>
+          <w:b/>
+        </w:rPr>
+        <w:t>Technical Approach:</w:t>
+      </w:r>
+    </w:p>
+    <w:p>
+      <w:pPr>
+        <w:rPr>
+          <w:rFonts w:ascii="Arial" w:hAnsi="Arial" w:cs="Arial"/>
+        </w:rPr>
+      </w:pPr>
+      <w:r>
+        <w:rPr>
+          <w:rFonts w:ascii="Arial" w:hAnsi="Arial" w:cs="Arial"/>
+        </w:rPr>
+        <w:t>Our approach will be a supervised, multilayer, fully connected, feed-forward perceptron, using back propagation as our learning rule.  The “Desired output” will come from simulating a blackjack deck and determining what the optim</w:t>
+      </w:r>
+      <w:r>
+        <w:rPr>
+          <w:rFonts w:ascii="Arial" w:hAnsi="Arial" w:cs="Arial"/>
+        </w:rPr>
+        <w:t>al hit/stay decision would be.  Output layer dimensionality will be determined by the number of possible strategies (stand, hit once, hit twice, etc.)</w:t>
+      </w:r>
+      <w:r>
+        <w:rPr>
+          <w:rFonts w:ascii="Arial" w:hAnsi="Arial" w:cs="Arial"/>
+        </w:rPr>
+        <w:t xml:space="preserve"> and will be </w:t>
+      </w:r>
+      <w:r>
+        <w:rPr>
+          <w:rFonts w:ascii="Arial" w:hAnsi="Arial" w:cs="Arial"/>
+        </w:rPr>
+        <w:t>encoded</w:t>
+      </w:r>
+      <w:r>
+        <w:rPr>
+          <w:rFonts w:ascii="Arial" w:hAnsi="Arial" w:cs="Arial"/>
+        </w:rPr>
+        <w:t xml:space="preserve"> as </w:t>
+      </w:r>
+      <w:r>
+        <w:rPr>
+          <w:rFonts w:ascii="Arial" w:hAnsi="Arial" w:cs="Arial"/>
+        </w:rPr>
+        <w:t>unit vectors.</w:t>
+      </w:r>
+      <w:r>
+        <w:rPr>
+          <w:rFonts w:ascii="Arial" w:hAnsi="Arial" w:cs="Arial"/>
+        </w:rPr>
+        <w:t xml:space="preserve">  </w:t>
+      </w:r>
+    </w:p>
+    <w:p>
+      <w:pPr>
+        <w:rPr>
+          <w:rFonts w:ascii="Arial" w:hAnsi="Arial" w:cs="Arial"/>
+        </w:rPr>
+      </w:pPr>
+      <w:r>
+        <w:rPr>
+          <w:rFonts w:ascii="Arial" w:hAnsi="Arial" w:cs="Arial"/>
+        </w:rPr>
+        <w:t>In order to add the “counting cards” feature (objective #2), we would take one of two approaches.  We would either include the “card count” as an inpu</w:t>
+      </w:r>
+      <w:r>
+        <w:rPr>
+          <w:rFonts w:ascii="Arial" w:hAnsi="Arial" w:cs="Arial"/>
+        </w:rPr>
+        <w:t>t PE based on which cards have b</w:t>
+      </w:r>
+      <w:r>
+        <w:rPr>
+          <w:rFonts w:ascii="Arial" w:hAnsi="Arial" w:cs="Arial"/>
+        </w:rPr>
+        <w:t xml:space="preserve">een removed from the deck, or the N previous cards as N more input PEs.  </w:t>
+      </w:r>
+    </w:p>
+    <w:p>
+      <w:pPr>
+        <w:rPr>
+          <w:rFonts w:ascii="Arial" w:hAnsi="Arial" w:cs="Arial"/>
+        </w:rPr>
+      </w:pPr>
+      <w:r>
+        <w:rPr>
+          <w:rFonts w:ascii="Arial" w:hAnsi="Arial" w:cs="Arial"/>
+        </w:rPr>
+        <w:t xml:space="preserve">In order to determine success, we will see what percentage of games the network wins, and </w:t>
+      </w:r>
+      <w:r>
+        <w:rPr>
+          <w:rFonts w:ascii="Arial" w:hAnsi="Arial" w:cs="Arial"/>
+        </w:rPr>
+        <w:t>its net payout</w:t>
+      </w:r>
+      <w:r>
+        <w:rPr>
+          <w:rFonts w:ascii="Arial" w:hAnsi="Arial" w:cs="Arial"/>
+        </w:rPr>
+        <w:t>.  After some number of learning steps, a recall will be done, simulating multiple blackjack games using the decision that is outputted from the net.  Profit will then be calculated based on consistent bets of $100.</w:t>
+      </w:r>
+    </w:p>
+    <w:p>
+      <w:pPr>
+        <w:rPr>
+          <w:rFonts w:ascii="Arial" w:hAnsi="Arial" w:cs="Arial"/>
+        </w:rPr>
+      </w:pPr>
+      <w:r>
+        <w:rPr>
+          <w:rFonts w:ascii="Arial" w:hAnsi="Arial" w:cs="Arial"/>
+        </w:rPr>
+        <w:t>Learning parameters such as the learning rate, momentum and hidden PEs will be tweaked and optimized.</w:t>
+      </w:r>
+    </w:p>
+    <w:p>
+      <w:pPr>
+        <w:rPr>
+          <w:rFonts w:ascii="Arial" w:hAnsi="Arial" w:cs="Arial"/>
+        </w:rPr>
+      </w:pPr>
+      <w:r>
+        <w:rPr>
+          <w:rFonts w:ascii="Arial" w:hAnsi="Arial" w:cs="Arial"/>
+        </w:rPr>
+        <w:t>The simulation of the blackjack game to determine the desired output will comprise of a substantial component of the project.  We plan on generating n decks of cards,</w:t>
+      </w:r>
+      <w:r>
+        <w:rPr>
+          <w:rFonts w:ascii="Arial" w:hAnsi="Arial" w:cs="Arial"/>
+        </w:rPr>
+        <w:t xml:space="preserve"> with cards</w:t>
+      </w:r>
+      <w:r>
+        <w:rPr>
+          <w:rFonts w:ascii="Arial" w:hAnsi="Arial" w:cs="Arial"/>
+        </w:rPr>
+        <w:t xml:space="preserve"> represented </w:t>
+      </w:r>
+      <w:r>
+        <w:rPr>
+          <w:rFonts w:ascii="Arial" w:hAnsi="Arial" w:cs="Arial"/>
+        </w:rPr>
+        <w:t>as integers</w:t>
+      </w:r>
+      <w:r>
+        <w:rPr>
+          <w:rFonts w:ascii="Arial" w:hAnsi="Arial" w:cs="Arial"/>
+        </w:rPr>
+        <w:t xml:space="preserve"> 1-13 in a ve</w:t>
+      </w:r>
+      <w:r>
+        <w:rPr>
+          <w:rFonts w:ascii="Arial" w:hAnsi="Arial" w:cs="Arial"/>
+        </w:rPr>
+        <w:t xml:space="preserve">ctor. </w:t>
+      </w:r>
+      <w:r>
+        <w:rPr>
+          <w:rFonts w:ascii="Arial" w:hAnsi="Arial" w:cs="Arial"/>
+        </w:rPr>
+        <w:t>We will shuffle the deck by permuting the entries in the vector randomly.  The first entries in the deck will then be “dealt” to the dealer and the players (</w:t>
+      </w:r>
+      <w:r>
+        <w:rPr>
+          <w:rFonts w:ascii="Arial" w:hAnsi="Arial" w:cs="Arial"/>
+        </w:rPr>
+        <w:t>number of players will be variable).</w:t>
+      </w:r>
+      <w:r>
+        <w:rPr>
+          <w:rFonts w:ascii="Arial" w:hAnsi="Arial" w:cs="Arial"/>
+        </w:rPr>
+        <w:t xml:space="preserve"> </w:t>
+      </w:r>
+      <w:r>
+        <w:rPr>
+          <w:rFonts w:ascii="Arial" w:hAnsi="Arial" w:cs="Arial"/>
+        </w:rPr>
+        <w:t xml:space="preserve">These inputs will be passed to the neural net, which will decide on a strategy. This will be compared to the desired strategy from the simulation, and weights </w:t>
+      </w:r>
+      <w:r>
+        <w:rPr>
+          <w:rFonts w:ascii="Arial" w:hAnsi="Arial" w:cs="Arial"/>
+        </w:rPr>
+        <w:t xml:space="preserve">will update </w:t>
+      </w:r>
+      <w:r>
+        <w:rPr>
+          <w:rFonts w:ascii="Arial" w:hAnsi="Arial" w:cs="Arial"/>
+        </w:rPr>
+        <w:t xml:space="preserve">accordingly </w:t>
+      </w:r>
+      <w:r>
+        <w:rPr>
+          <w:rFonts w:ascii="Arial" w:hAnsi="Arial" w:cs="Arial"/>
+        </w:rPr>
+        <w:t xml:space="preserve">via back-propagation.   </w:t>
+      </w:r>
+    </w:p>
+    <w:p>
+      <w:pPr>
+        <w:rPr>
+          <w:rFonts w:ascii="Arial" w:hAnsi="Arial" w:cs="Arial"/>
+          <w:sz w:val="24"/>
+        </w:rPr>
+      </w:pPr>
+      <w:r>
+        <w:rPr>
+          <w:rFonts w:ascii="Arial" w:hAnsi="Arial" w:cs="Arial"/>
+        </w:rPr>
+        <w:t xml:space="preserve">This process will have two separate steps.  The first step will be generating the training data by simulating many games of blackjack and the second will be running this data through the neural net.  </w:t>
       </w:r>
     </w:p>
     <w:sectPr>
@@ -667,6 +2429,321 @@
 <file path=word/numbering.xml><?xml version="1.0" encoding="utf-8"?>
 <w:numbering xmlns:ve="http://schemas.openxmlformats.org/markup-compatibility/2006" xmlns:o="urn:schemas-microsoft-com:office:office" xmlns:r="http://schemas.openxmlformats.org/officeDocument/2006/relationships" xmlns:m="http://schemas.openxmlformats.org/officeDocument/2006/math" xmlns:v="urn:schemas-microsoft-com:vml" xmlns:wp="http://schemas.openxmlformats.org/drawingml/2006/wordprocessingDrawing" xmlns:w10="urn:schemas-microsoft-com:office:word" xmlns:w="http://schemas.openxmlformats.org/wordprocessingml/2006/main" xmlns:wne="http://schemas.microsoft.com/office/word/2006/wordml">
   <w:abstractNum w:abstractNumId="0">
+    <w:nsid w:val="13090238"/>
+    <w:multiLevelType w:val="hybridMultilevel"/>
+    <w:tmpl w:val="3E62C468"/>
+    <w:lvl w:ilvl="0" w:tplc="0409000F">
+      <w:start w:val="1"/>
+      <w:numFmt w:val="decimal"/>
+      <w:lvlText w:val="%1."/>
+      <w:lvlJc w:val="left"/>
+      <w:pPr>
+        <w:ind w:left="720" w:hanging="360"/>
+      </w:pPr>
+      <w:rPr>
+        <w:rFonts w:hint="default"/>
+      </w:rPr>
+    </w:lvl>
+    <w:lvl w:ilvl="1" w:tplc="04090019" w:tentative="1">
+      <w:start w:val="1"/>
+      <w:numFmt w:val="lowerLetter"/>
+      <w:lvlText w:val="%2."/>
+      <w:lvlJc w:val="left"/>
+      <w:pPr>
+        <w:ind w:left="1440" w:hanging="360"/>
+      </w:pPr>
+    </w:lvl>
+    <w:lvl w:ilvl="2" w:tplc="0409001B" w:tentative="1">
+      <w:start w:val="1"/>
+      <w:numFmt w:val="lowerRoman"/>
+      <w:lvlText w:val="%3."/>
+      <w:lvlJc w:val="right"/>
+      <w:pPr>
+        <w:ind w:left="2160" w:hanging="180"/>
+      </w:pPr>
+    </w:lvl>
+    <w:lvl w:ilvl="3" w:tplc="0409000F" w:tentative="1">
+      <w:start w:val="1"/>
+      <w:numFmt w:val="decimal"/>
+      <w:lvlText w:val="%4."/>
+      <w:lvlJc w:val="left"/>
+      <w:pPr>
+        <w:ind w:left="2880" w:hanging="360"/>
+      </w:pPr>
+    </w:lvl>
+    <w:lvl w:ilvl="4" w:tplc="04090019" w:tentative="1">
+      <w:start w:val="1"/>
+      <w:numFmt w:val="lowerLetter"/>
+      <w:lvlText w:val="%5."/>
+      <w:lvlJc w:val="left"/>
+      <w:pPr>
+        <w:ind w:left="3600" w:hanging="360"/>
+      </w:pPr>
+    </w:lvl>
+    <w:lvl w:ilvl="5" w:tplc="0409001B" w:tentative="1">
+      <w:start w:val="1"/>
+      <w:numFmt w:val="lowerRoman"/>
+      <w:lvlText w:val="%6."/>
+      <w:lvlJc w:val="right"/>
+      <w:pPr>
+        <w:ind w:left="4320" w:hanging="180"/>
+      </w:pPr>
+    </w:lvl>
+    <w:lvl w:ilvl="6" w:tplc="0409000F" w:tentative="1">
+      <w:start w:val="1"/>
+      <w:numFmt w:val="decimal"/>
+      <w:lvlText w:val="%7."/>
+      <w:lvlJc w:val="left"/>
+      <w:pPr>
+        <w:ind w:left="5040" w:hanging="360"/>
+      </w:pPr>
+    </w:lvl>
+    <w:lvl w:ilvl="7" w:tplc="04090019" w:tentative="1">
+      <w:start w:val="1"/>
+      <w:numFmt w:val="lowerLetter"/>
+      <w:lvlText w:val="%8."/>
+      <w:lvlJc w:val="left"/>
+      <w:pPr>
+        <w:ind w:left="5760" w:hanging="360"/>
+      </w:pPr>
+    </w:lvl>
+    <w:lvl w:ilvl="8" w:tplc="0409001B" w:tentative="1">
+      <w:start w:val="1"/>
+      <w:numFmt w:val="lowerRoman"/>
+      <w:lvlText w:val="%9."/>
+      <w:lvlJc w:val="right"/>
+      <w:pPr>
+        <w:ind w:left="6480" w:hanging="180"/>
+      </w:pPr>
+    </w:lvl>
+  </w:abstractNum>
+  <w:abstractNum w:abstractNumId="1">
+    <w:nsid w:val="2BED557B"/>
+    <w:multiLevelType w:val="hybridMultilevel"/>
+    <w:tmpl w:val="3FC0F9D8"/>
+    <w:lvl w:ilvl="0" w:tplc="04090001">
+      <w:start w:val="1"/>
+      <w:numFmt w:val="bullet"/>
+      <w:lvlText w:val=""/>
+      <w:lvlJc w:val="left"/>
+      <w:pPr>
+        <w:ind w:left="762" w:hanging="360"/>
+      </w:pPr>
+      <w:rPr>
+        <w:rFonts w:ascii="Symbol" w:hAnsi="Symbol" w:hint="default"/>
+      </w:rPr>
+    </w:lvl>
+    <w:lvl w:ilvl="1" w:tplc="04090003" w:tentative="1">
+      <w:start w:val="1"/>
+      <w:numFmt w:val="bullet"/>
+      <w:lvlText w:val="o"/>
+      <w:lvlJc w:val="left"/>
+      <w:pPr>
+        <w:ind w:left="1482" w:hanging="360"/>
+      </w:pPr>
+      <w:rPr>
+        <w:rFonts w:ascii="Courier New" w:hAnsi="Courier New" w:cs="Courier New" w:hint="default"/>
+      </w:rPr>
+    </w:lvl>
+    <w:lvl w:ilvl="2" w:tplc="04090005" w:tentative="1">
+      <w:start w:val="1"/>
+      <w:numFmt w:val="bullet"/>
+      <w:lvlText w:val=""/>
+      <w:lvlJc w:val="left"/>
+      <w:pPr>
+        <w:ind w:left="2202" w:hanging="360"/>
+      </w:pPr>
+      <w:rPr>
+        <w:rFonts w:ascii="Wingdings" w:hAnsi="Wingdings" w:hint="default"/>
+      </w:rPr>
+    </w:lvl>
+    <w:lvl w:ilvl="3" w:tplc="04090001" w:tentative="1">
+      <w:start w:val="1"/>
+      <w:numFmt w:val="bullet"/>
+      <w:lvlText w:val=""/>
+      <w:lvlJc w:val="left"/>
+      <w:pPr>
+        <w:ind w:left="2922" w:hanging="360"/>
+      </w:pPr>
+      <w:rPr>
+        <w:rFonts w:ascii="Symbol" w:hAnsi="Symbol" w:hint="default"/>
+      </w:rPr>
+    </w:lvl>
+    <w:lvl w:ilvl="4" w:tplc="04090003" w:tentative="1">
+      <w:start w:val="1"/>
+      <w:numFmt w:val="bullet"/>
+      <w:lvlText w:val="o"/>
+      <w:lvlJc w:val="left"/>
+      <w:pPr>
+        <w:ind w:left="3642" w:hanging="360"/>
+      </w:pPr>
+      <w:rPr>
+        <w:rFonts w:ascii="Courier New" w:hAnsi="Courier New" w:cs="Courier New" w:hint="default"/>
+      </w:rPr>
+    </w:lvl>
+    <w:lvl w:ilvl="5" w:tplc="04090005" w:tentative="1">
+      <w:start w:val="1"/>
+      <w:numFmt w:val="bullet"/>
+      <w:lvlText w:val=""/>
+      <w:lvlJc w:val="left"/>
+      <w:pPr>
+        <w:ind w:left="4362" w:hanging="360"/>
+      </w:pPr>
+      <w:rPr>
+        <w:rFonts w:ascii="Wingdings" w:hAnsi="Wingdings" w:hint="default"/>
+      </w:rPr>
+    </w:lvl>
+    <w:lvl w:ilvl="6" w:tplc="04090001" w:tentative="1">
+      <w:start w:val="1"/>
+      <w:numFmt w:val="bullet"/>
+      <w:lvlText w:val=""/>
+      <w:lvlJc w:val="left"/>
+      <w:pPr>
+        <w:ind w:left="5082" w:hanging="360"/>
+      </w:pPr>
+      <w:rPr>
+        <w:rFonts w:ascii="Symbol" w:hAnsi="Symbol" w:hint="default"/>
+      </w:rPr>
+    </w:lvl>
+    <w:lvl w:ilvl="7" w:tplc="04090003" w:tentative="1">
+      <w:start w:val="1"/>
+      <w:numFmt w:val="bullet"/>
+      <w:lvlText w:val="o"/>
+      <w:lvlJc w:val="left"/>
+      <w:pPr>
+        <w:ind w:left="5802" w:hanging="360"/>
+      </w:pPr>
+      <w:rPr>
+        <w:rFonts w:ascii="Courier New" w:hAnsi="Courier New" w:cs="Courier New" w:hint="default"/>
+      </w:rPr>
+    </w:lvl>
+    <w:lvl w:ilvl="8" w:tplc="04090005" w:tentative="1">
+      <w:start w:val="1"/>
+      <w:numFmt w:val="bullet"/>
+      <w:lvlText w:val=""/>
+      <w:lvlJc w:val="left"/>
+      <w:pPr>
+        <w:ind w:left="6522" w:hanging="360"/>
+      </w:pPr>
+      <w:rPr>
+        <w:rFonts w:ascii="Wingdings" w:hAnsi="Wingdings" w:hint="default"/>
+      </w:rPr>
+    </w:lvl>
+  </w:abstractNum>
+  <w:abstractNum w:abstractNumId="2">
+    <w:nsid w:val="2EEE1091"/>
+    <w:multiLevelType w:val="hybridMultilevel"/>
+    <w:tmpl w:val="20585554"/>
+    <w:lvl w:ilvl="0" w:tplc="04090001">
+      <w:start w:val="1"/>
+      <w:numFmt w:val="bullet"/>
+      <w:lvlText w:val=""/>
+      <w:lvlJc w:val="left"/>
+      <w:pPr>
+        <w:ind w:left="720" w:hanging="360"/>
+      </w:pPr>
+      <w:rPr>
+        <w:rFonts w:ascii="Symbol" w:hAnsi="Symbol" w:hint="default"/>
+      </w:rPr>
+    </w:lvl>
+    <w:lvl w:ilvl="1" w:tplc="04090003" w:tentative="1">
+      <w:start w:val="1"/>
+      <w:numFmt w:val="bullet"/>
+      <w:lvlText w:val="o"/>
+      <w:lvlJc w:val="left"/>
+      <w:pPr>
+        <w:ind w:left="1440" w:hanging="360"/>
+      </w:pPr>
+      <w:rPr>
+        <w:rFonts w:ascii="Courier New" w:hAnsi="Courier New" w:cs="Courier New" w:hint="default"/>
+      </w:rPr>
+    </w:lvl>
+    <w:lvl w:ilvl="2" w:tplc="04090005" w:tentative="1">
+      <w:start w:val="1"/>
+      <w:numFmt w:val="bullet"/>
+      <w:lvlText w:val=""/>
+      <w:lvlJc w:val="left"/>
+      <w:pPr>
+        <w:ind w:left="2160" w:hanging="360"/>
+      </w:pPr>
+      <w:rPr>
+        <w:rFonts w:ascii="Wingdings" w:hAnsi="Wingdings" w:hint="default"/>
+      </w:rPr>
+    </w:lvl>
+    <w:lvl w:ilvl="3" w:tplc="04090001" w:tentative="1">
+      <w:start w:val="1"/>
+      <w:numFmt w:val="bullet"/>
+      <w:lvlText w:val=""/>
+      <w:lvlJc w:val="left"/>
+      <w:pPr>
+        <w:ind w:left="2880" w:hanging="360"/>
+      </w:pPr>
+      <w:rPr>
+        <w:rFonts w:ascii="Symbol" w:hAnsi="Symbol" w:hint="default"/>
+      </w:rPr>
+    </w:lvl>
+    <w:lvl w:ilvl="4" w:tplc="04090003" w:tentative="1">
+      <w:start w:val="1"/>
+      <w:numFmt w:val="bullet"/>
+      <w:lvlText w:val="o"/>
+      <w:lvlJc w:val="left"/>
+      <w:pPr>
+        <w:ind w:left="3600" w:hanging="360"/>
+      </w:pPr>
+      <w:rPr>
+        <w:rFonts w:ascii="Courier New" w:hAnsi="Courier New" w:cs="Courier New" w:hint="default"/>
+      </w:rPr>
+    </w:lvl>
+    <w:lvl w:ilvl="5" w:tplc="04090005" w:tentative="1">
+      <w:start w:val="1"/>
+      <w:numFmt w:val="bullet"/>
+      <w:lvlText w:val=""/>
+      <w:lvlJc w:val="left"/>
+      <w:pPr>
+        <w:ind w:left="4320" w:hanging="360"/>
+      </w:pPr>
+      <w:rPr>
+        <w:rFonts w:ascii="Wingdings" w:hAnsi="Wingdings" w:hint="default"/>
+      </w:rPr>
+    </w:lvl>
+    <w:lvl w:ilvl="6" w:tplc="04090001" w:tentative="1">
+      <w:start w:val="1"/>
+      <w:numFmt w:val="bullet"/>
+      <w:lvlText w:val=""/>
+      <w:lvlJc w:val="left"/>
+      <w:pPr>
+        <w:ind w:left="5040" w:hanging="360"/>
+      </w:pPr>
+      <w:rPr>
+        <w:rFonts w:ascii="Symbol" w:hAnsi="Symbol" w:hint="default"/>
+      </w:rPr>
+    </w:lvl>
+    <w:lvl w:ilvl="7" w:tplc="04090003" w:tentative="1">
+      <w:start w:val="1"/>
+      <w:numFmt w:val="bullet"/>
+      <w:lvlText w:val="o"/>
+      <w:lvlJc w:val="left"/>
+      <w:pPr>
+        <w:ind w:left="5760" w:hanging="360"/>
+      </w:pPr>
+      <w:rPr>
+        <w:rFonts w:ascii="Courier New" w:hAnsi="Courier New" w:cs="Courier New" w:hint="default"/>
+      </w:rPr>
+    </w:lvl>
+    <w:lvl w:ilvl="8" w:tplc="04090005" w:tentative="1">
+      <w:start w:val="1"/>
+      <w:numFmt w:val="bullet"/>
+      <w:lvlText w:val=""/>
+      <w:lvlJc w:val="left"/>
+      <w:pPr>
+        <w:ind w:left="6480" w:hanging="360"/>
+      </w:pPr>
+      <w:rPr>
+        <w:rFonts w:ascii="Wingdings" w:hAnsi="Wingdings" w:hint="default"/>
+      </w:rPr>
+    </w:lvl>
+  </w:abstractNum>
+  <w:abstractNum w:abstractNumId="3">
     <w:nsid w:val="42D51EB3"/>
     <w:multiLevelType w:val="hybridMultilevel"/>
     <w:tmpl w:val="E7D224DA"/>
@@ -779,7 +2856,132 @@
       </w:rPr>
     </w:lvl>
   </w:abstractNum>
+  <w:abstractNum w:abstractNumId="4">
+    <w:nsid w:val="4FAB0791"/>
+    <w:multiLevelType w:val="hybridMultilevel"/>
+    <w:tmpl w:val="D5F01ACA"/>
+    <w:lvl w:ilvl="0" w:tplc="04090001">
+      <w:start w:val="1"/>
+      <w:numFmt w:val="bullet"/>
+      <w:lvlText w:val=""/>
+      <w:lvlJc w:val="left"/>
+      <w:pPr>
+        <w:ind w:left="762" w:hanging="360"/>
+      </w:pPr>
+      <w:rPr>
+        <w:rFonts w:ascii="Symbol" w:hAnsi="Symbol" w:hint="default"/>
+      </w:rPr>
+    </w:lvl>
+    <w:lvl w:ilvl="1" w:tplc="04090003" w:tentative="1">
+      <w:start w:val="1"/>
+      <w:numFmt w:val="bullet"/>
+      <w:lvlText w:val="o"/>
+      <w:lvlJc w:val="left"/>
+      <w:pPr>
+        <w:ind w:left="1482" w:hanging="360"/>
+      </w:pPr>
+      <w:rPr>
+        <w:rFonts w:ascii="Courier New" w:hAnsi="Courier New" w:cs="Courier New" w:hint="default"/>
+      </w:rPr>
+    </w:lvl>
+    <w:lvl w:ilvl="2" w:tplc="04090005" w:tentative="1">
+      <w:start w:val="1"/>
+      <w:numFmt w:val="bullet"/>
+      <w:lvlText w:val=""/>
+      <w:lvlJc w:val="left"/>
+      <w:pPr>
+        <w:ind w:left="2202" w:hanging="360"/>
+      </w:pPr>
+      <w:rPr>
+        <w:rFonts w:ascii="Wingdings" w:hAnsi="Wingdings" w:hint="default"/>
+      </w:rPr>
+    </w:lvl>
+    <w:lvl w:ilvl="3" w:tplc="04090001" w:tentative="1">
+      <w:start w:val="1"/>
+      <w:numFmt w:val="bullet"/>
+      <w:lvlText w:val=""/>
+      <w:lvlJc w:val="left"/>
+      <w:pPr>
+        <w:ind w:left="2922" w:hanging="360"/>
+      </w:pPr>
+      <w:rPr>
+        <w:rFonts w:ascii="Symbol" w:hAnsi="Symbol" w:hint="default"/>
+      </w:rPr>
+    </w:lvl>
+    <w:lvl w:ilvl="4" w:tplc="04090003" w:tentative="1">
+      <w:start w:val="1"/>
+      <w:numFmt w:val="bullet"/>
+      <w:lvlText w:val="o"/>
+      <w:lvlJc w:val="left"/>
+      <w:pPr>
+        <w:ind w:left="3642" w:hanging="360"/>
+      </w:pPr>
+      <w:rPr>
+        <w:rFonts w:ascii="Courier New" w:hAnsi="Courier New" w:cs="Courier New" w:hint="default"/>
+      </w:rPr>
+    </w:lvl>
+    <w:lvl w:ilvl="5" w:tplc="04090005" w:tentative="1">
+      <w:start w:val="1"/>
+      <w:numFmt w:val="bullet"/>
+      <w:lvlText w:val=""/>
+      <w:lvlJc w:val="left"/>
+      <w:pPr>
+        <w:ind w:left="4362" w:hanging="360"/>
+      </w:pPr>
+      <w:rPr>
+        <w:rFonts w:ascii="Wingdings" w:hAnsi="Wingdings" w:hint="default"/>
+      </w:rPr>
+    </w:lvl>
+    <w:lvl w:ilvl="6" w:tplc="04090001" w:tentative="1">
+      <w:start w:val="1"/>
+      <w:numFmt w:val="bullet"/>
+      <w:lvlText w:val=""/>
+      <w:lvlJc w:val="left"/>
+      <w:pPr>
+        <w:ind w:left="5082" w:hanging="360"/>
+      </w:pPr>
+      <w:rPr>
+        <w:rFonts w:ascii="Symbol" w:hAnsi="Symbol" w:hint="default"/>
+      </w:rPr>
+    </w:lvl>
+    <w:lvl w:ilvl="7" w:tplc="04090003" w:tentative="1">
+      <w:start w:val="1"/>
+      <w:numFmt w:val="bullet"/>
+      <w:lvlText w:val="o"/>
+      <w:lvlJc w:val="left"/>
+      <w:pPr>
+        <w:ind w:left="5802" w:hanging="360"/>
+      </w:pPr>
+      <w:rPr>
+        <w:rFonts w:ascii="Courier New" w:hAnsi="Courier New" w:cs="Courier New" w:hint="default"/>
+      </w:rPr>
+    </w:lvl>
+    <w:lvl w:ilvl="8" w:tplc="04090005" w:tentative="1">
+      <w:start w:val="1"/>
+      <w:numFmt w:val="bullet"/>
+      <w:lvlText w:val=""/>
+      <w:lvlJc w:val="left"/>
+      <w:pPr>
+        <w:ind w:left="6522" w:hanging="360"/>
+      </w:pPr>
+      <w:rPr>
+        <w:rFonts w:ascii="Wingdings" w:hAnsi="Wingdings" w:hint="default"/>
+      </w:rPr>
+    </w:lvl>
+  </w:abstractNum>
   <w:num w:numId="1">
+    <w:abstractNumId w:val="3"/>
+  </w:num>
+  <w:num w:numId="2">
+    <w:abstractNumId w:val="1"/>
+  </w:num>
+  <w:num w:numId="3">
+    <w:abstractNumId w:val="2"/>
+  </w:num>
+  <w:num w:numId="4">
+    <w:abstractNumId w:val="4"/>
+  </w:num>
+  <w:num w:numId="5">
     <w:abstractNumId w:val="0"/>
   </w:num>
 </w:numbering>
@@ -1025,6 +3227,32 @@
       <w:ind w:left="720"/>
       <w:contextualSpacing/>
     </w:pPr>
+  </w:style>
+  <w:style w:type="table" w:styleId="TableGrid">
+    <w:name w:val="Table Grid"/>
+    <w:basedOn w:val="TableNormal"/>
+    <w:uiPriority w:val="59"/>
+    <w:rsid w:val="00DC445F"/>
+    <w:pPr>
+      <w:spacing w:after="0" w:line="240" w:lineRule="auto"/>
+    </w:pPr>
+    <w:tblPr>
+      <w:tblInd w:w="0" w:type="dxa"/>
+      <w:tblBorders>
+        <w:top w:val="single" w:sz="4" w:space="0" w:color="000000" w:themeColor="text1"/>
+        <w:left w:val="single" w:sz="4" w:space="0" w:color="000000" w:themeColor="text1"/>
+        <w:bottom w:val="single" w:sz="4" w:space="0" w:color="000000" w:themeColor="text1"/>
+        <w:right w:val="single" w:sz="4" w:space="0" w:color="000000" w:themeColor="text1"/>
+        <w:insideH w:val="single" w:sz="4" w:space="0" w:color="000000" w:themeColor="text1"/>
+        <w:insideV w:val="single" w:sz="4" w:space="0" w:color="000000" w:themeColor="text1"/>
+      </w:tblBorders>
+      <w:tblCellMar>
+        <w:top w:w="0" w:type="dxa"/>
+        <w:left w:w="108" w:type="dxa"/>
+        <w:bottom w:w="0" w:type="dxa"/>
+        <w:right w:w="108" w:type="dxa"/>
+      </w:tblCellMar>
+    </w:tblPr>
   </w:style>
 </w:styles>
 </file>

</xml_diff>

<commit_message>
updated proposal, code, and figure
</commit_message>
<xml_diff>
--- a/misc/Project Proposal.docx
+++ b/misc/Project Proposal.docx
@@ -17,7 +17,7 @@
           <w:b/>
           <w:sz w:val="24"/>
         </w:rPr>
-        <w:t>NML 502 Final Project Proposal</w:t>
+        <w:t>Using a Neural Network to Optimize Blackjack Profitability</w:t>
       </w:r>
     </w:p>
     <w:p>
@@ -33,8 +33,17 @@
           <w:rFonts w:ascii="Arial" w:hAnsi="Arial" w:cs="Arial"/>
           <w:sz w:val="24"/>
         </w:rPr>
-        <w:t>Jeremy David, Ken Groszman</w:t>
-      </w:r>
+        <w:t xml:space="preserve">NML 502 Final Project </w:t>
+      </w:r>
+      <w:proofErr w:type="gramStart"/>
+      <w:r>
+        <w:rPr>
+          <w:rFonts w:ascii="Arial" w:hAnsi="Arial" w:cs="Arial"/>
+          <w:sz w:val="24"/>
+        </w:rPr>
+        <w:t>Proposal</w:t>
+      </w:r>
+      <w:proofErr w:type="gramEnd"/>
     </w:p>
     <w:p>
       <w:pPr>
@@ -49,6 +58,31 @@
           <w:rFonts w:ascii="Arial" w:hAnsi="Arial" w:cs="Arial"/>
           <w:sz w:val="24"/>
         </w:rPr>
+        <w:t xml:space="preserve">Jeremy David, Ken </w:t>
+      </w:r>
+      <w:proofErr w:type="spellStart"/>
+      <w:r>
+        <w:rPr>
+          <w:rFonts w:ascii="Arial" w:hAnsi="Arial" w:cs="Arial"/>
+          <w:sz w:val="24"/>
+        </w:rPr>
+        <w:t>Groszman</w:t>
+      </w:r>
+      <w:proofErr w:type="spellEnd"/>
+    </w:p>
+    <w:p>
+      <w:pPr>
+        <w:spacing w:after="0"/>
+        <w:rPr>
+          <w:rFonts w:ascii="Arial" w:hAnsi="Arial" w:cs="Arial"/>
+          <w:sz w:val="24"/>
+        </w:rPr>
+      </w:pPr>
+      <w:r>
+        <w:rPr>
+          <w:rFonts w:ascii="Arial" w:hAnsi="Arial" w:cs="Arial"/>
+          <w:sz w:val="24"/>
+        </w:rPr>
         <w:t>3/20/2017</w:t>
       </w:r>
     </w:p>
@@ -93,7 +127,21 @@
         <w:rPr>
           <w:rFonts w:ascii="Arial" w:hAnsi="Arial" w:cs="Arial"/>
         </w:rPr>
-        <w:t xml:space="preserve"> [1- Scarne Complete Guide to Gambling]</w:t>
+        <w:t xml:space="preserve"> [1- </w:t>
+      </w:r>
+      <w:proofErr w:type="spellStart"/>
+      <w:r>
+        <w:rPr>
+          <w:rFonts w:ascii="Arial" w:hAnsi="Arial" w:cs="Arial"/>
+        </w:rPr>
+        <w:t>Scarne</w:t>
+      </w:r>
+      <w:proofErr w:type="spellEnd"/>
+      <w:r>
+        <w:rPr>
+          <w:rFonts w:ascii="Arial" w:hAnsi="Arial" w:cs="Arial"/>
+        </w:rPr>
+        <w:t xml:space="preserve"> Complete Guide to Gambling]</w:t>
       </w:r>
       <w:r>
         <w:rPr>
@@ -129,7 +177,21 @@
         <w:rPr>
           <w:rFonts w:ascii="Arial" w:hAnsi="Arial" w:cs="Arial"/>
         </w:rPr>
-        <w:t>, with the most widely accepted “optimal strategy” (below) giving the player 49-51 odds of winning in the long-run. In this project, we will teach an artificial neural network how to play blackjack and see what strategy it suggests to maximize p</w:t>
+        <w:t xml:space="preserve">, with the most widely accepted “optimal strategy” (below) giving the player 49-51 odds of winning in the long-run. In this project, we will teach an artificial neural network how to play blackjack and see what strategy it suggests </w:t>
+      </w:r>
+      <w:proofErr w:type="gramStart"/>
+      <w:r>
+        <w:rPr>
+          <w:rFonts w:ascii="Arial" w:hAnsi="Arial" w:cs="Arial"/>
+        </w:rPr>
+        <w:t>to maximize</w:t>
+      </w:r>
+      <w:proofErr w:type="gramEnd"/>
+      <w:r>
+        <w:rPr>
+          <w:rFonts w:ascii="Arial" w:hAnsi="Arial" w:cs="Arial"/>
+        </w:rPr>
+        <w:t xml:space="preserve"> p</w:t>
       </w:r>
       <w:r>
         <w:rPr>
@@ -442,8 +504,16 @@
         <w:rPr>
           <w:rFonts w:ascii="Arial" w:hAnsi="Arial" w:cs="Arial"/>
         </w:rPr>
-        <w:t>We will use MATLAB to create a vector of cards corresponding to the number of decks which will then be randomly permuted to simulate shuffling. Cards will be “drawn” from this deck as needed in order to simulate a round of the game. The dealer’s strategy will be simulated, according to common casino rules (hit anything less than 16 or a soft 17). We will then simulate all of the player’s different possible strategies (hit, stand, split, double</w:t>
-      </w:r>
+        <w:t xml:space="preserve">We will use MATLAB to create a vector of cards corresponding to the number of decks which will then be randomly permuted to simulate shuffling. Cards will be “drawn” from this deck as needed in order to simulate a round of the game. The dealer’s strategy will be simulated, according to common casino rules (hit anything less than 16 or a soft 17). We will then simulate all of the player’s different possible strategies (hit, stand, split, </w:t>
+      </w:r>
+      <w:proofErr w:type="gramStart"/>
+      <w:r>
+        <w:rPr>
+          <w:rFonts w:ascii="Arial" w:hAnsi="Arial" w:cs="Arial"/>
+        </w:rPr>
+        <w:t>double</w:t>
+      </w:r>
+      <w:proofErr w:type="gramEnd"/>
       <w:r>
         <w:rPr>
           <w:rFonts w:ascii="Arial" w:hAnsi="Arial" w:cs="Arial"/>
@@ -2215,7 +2285,21 @@
         <w:rPr>
           <w:rFonts w:ascii="Arial" w:hAnsi="Arial" w:cs="Arial"/>
         </w:rPr>
-        <w:t>Our approach will be a supervised, multilayer, fully connected, feed-forward perceptron, using back propagation as our learning rule.  The “Desired output” will come from simulating a blackjack deck and determining what the optim</w:t>
+        <w:t xml:space="preserve">Our approach will be a supervised, multilayer, fully connected, feed-forward </w:t>
+      </w:r>
+      <w:proofErr w:type="spellStart"/>
+      <w:r>
+        <w:rPr>
+          <w:rFonts w:ascii="Arial" w:hAnsi="Arial" w:cs="Arial"/>
+        </w:rPr>
+        <w:t>perceptron</w:t>
+      </w:r>
+      <w:proofErr w:type="spellEnd"/>
+      <w:r>
+        <w:rPr>
+          <w:rFonts w:ascii="Arial" w:hAnsi="Arial" w:cs="Arial"/>
+        </w:rPr>
+        <w:t>, using back propagation as our learning rule.  The “Desired output” will come from simulating a blackjack deck and determining what the optim</w:t>
       </w:r>
       <w:r>
         <w:rPr>
@@ -2264,7 +2348,21 @@
         <w:rPr>
           <w:rFonts w:ascii="Arial" w:hAnsi="Arial" w:cs="Arial"/>
         </w:rPr>
-        <w:t>In order to add the “counting cards” feature (objective #2), we would take one of two approaches.  We would either include the “card count” as an inpu</w:t>
+        <w:t>In order to add the “counting cards” feature (objective #2)</w:t>
+      </w:r>
+      <w:proofErr w:type="gramStart"/>
+      <w:r>
+        <w:rPr>
+          <w:rFonts w:ascii="Arial" w:hAnsi="Arial" w:cs="Arial"/>
+        </w:rPr>
+        <w:t>,</w:t>
+      </w:r>
+      <w:proofErr w:type="gramEnd"/>
+      <w:r>
+        <w:rPr>
+          <w:rFonts w:ascii="Arial" w:hAnsi="Arial" w:cs="Arial"/>
+        </w:rPr>
+        <w:t xml:space="preserve"> we would take one of two approaches.  We would either include the “card count” as an inpu</w:t>
       </w:r>
       <w:r>
         <w:rPr>
@@ -2276,7 +2374,21 @@
         <w:rPr>
           <w:rFonts w:ascii="Arial" w:hAnsi="Arial" w:cs="Arial"/>
         </w:rPr>
-        <w:t xml:space="preserve">een removed from the deck, or the N previous cards as N more input PEs.  </w:t>
+        <w:t xml:space="preserve">een removed from the </w:t>
+      </w:r>
+      <w:proofErr w:type="gramStart"/>
+      <w:r>
+        <w:rPr>
+          <w:rFonts w:ascii="Arial" w:hAnsi="Arial" w:cs="Arial"/>
+        </w:rPr>
+        <w:t>deck,</w:t>
+      </w:r>
+      <w:proofErr w:type="gramEnd"/>
+      <w:r>
+        <w:rPr>
+          <w:rFonts w:ascii="Arial" w:hAnsi="Arial" w:cs="Arial"/>
+        </w:rPr>
+        <w:t xml:space="preserve"> or the N previous cards as N more input PEs.  </w:t>
       </w:r>
     </w:p>
     <w:p>

</xml_diff>